<commit_message>
Replaced exercise numbers with ones corresponding to 2020 course materials
</commit_message>
<xml_diff>
--- a/OSCP-OS-XXXXX-Lab-Report_Template3.2.docx
+++ b/OSCP-OS-XXXXX-Lab-Report_Template3.2.docx
@@ -1,6 +1,6 @@
 
 <file path=word/document.xml><?xml version="1.0" encoding="utf-8"?>
-<w:document xmlns:wpc="http://schemas.microsoft.com/office/word/2010/wordprocessingCanvas" xmlns:cx="http://schemas.microsoft.com/office/drawing/2014/chartex" xmlns:cx1="http://schemas.microsoft.com/office/drawing/2015/9/8/chartex" xmlns:cx2="http://schemas.microsoft.com/office/drawing/2015/10/21/chartex" xmlns:cx3="http://schemas.microsoft.com/office/drawing/2016/5/9/chartex" xmlns:cx4="http://schemas.microsoft.com/office/drawing/2016/5/10/chartex" xmlns:cx5="http://schemas.microsoft.com/office/drawing/2016/5/11/chartex" xmlns:cx6="http://schemas.microsoft.com/office/drawing/2016/5/12/chartex" xmlns:cx7="http://schemas.microsoft.com/office/drawing/2016/5/13/chartex" xmlns:cx8="http://schemas.microsoft.com/office/drawing/2016/5/14/chartex" xmlns:mc="http://schemas.openxmlformats.org/markup-compatibility/2006" xmlns:aink="http://schemas.microsoft.com/office/drawing/2016/ink" xmlns:am3d="http://schemas.microsoft.com/office/drawing/2017/model3d" xmlns:o="urn:schemas-microsoft-com:office:office" xmlns:r="http://schemas.openxmlformats.org/officeDocument/2006/relationships" xmlns:m="http://schemas.openxmlformats.org/officeDocument/2006/math" xmlns:v="urn:schemas-microsoft-com:vml" xmlns:wp14="http://schemas.microsoft.com/office/word/2010/wordprocessingDrawing" xmlns:wp="http://schemas.openxmlformats.org/drawingml/2006/wordprocessingDrawing" xmlns:w10="urn:schemas-microsoft-com:office:word" xmlns:w="http://schemas.openxmlformats.org/wordprocessingml/2006/main" xmlns:w14="http://schemas.microsoft.com/office/word/2010/wordml" xmlns:w15="http://schemas.microsoft.com/office/word/2012/wordml" xmlns:w16cid="http://schemas.microsoft.com/office/word/2016/wordml/cid" xmlns:w16se="http://schemas.microsoft.com/office/word/2015/wordml/symex" xmlns:wpg="http://schemas.microsoft.com/office/word/2010/wordprocessingGroup" xmlns:wpi="http://schemas.microsoft.com/office/word/2010/wordprocessingInk" xmlns:wne="http://schemas.microsoft.com/office/word/2006/wordml" xmlns:wps="http://schemas.microsoft.com/office/word/2010/wordprocessingShape" mc:Ignorable="w14 w15 w16se w16cid wp14">
+<w:document xmlns:wpc="http://schemas.microsoft.com/office/word/2010/wordprocessingCanvas" xmlns:cx="http://schemas.microsoft.com/office/drawing/2014/chartex" xmlns:cx1="http://schemas.microsoft.com/office/drawing/2015/9/8/chartex" xmlns:cx2="http://schemas.microsoft.com/office/drawing/2015/10/21/chartex" xmlns:cx3="http://schemas.microsoft.com/office/drawing/2016/5/9/chartex" xmlns:cx4="http://schemas.microsoft.com/office/drawing/2016/5/10/chartex" xmlns:cx5="http://schemas.microsoft.com/office/drawing/2016/5/11/chartex" xmlns:cx6="http://schemas.microsoft.com/office/drawing/2016/5/12/chartex" xmlns:cx7="http://schemas.microsoft.com/office/drawing/2016/5/13/chartex" xmlns:cx8="http://schemas.microsoft.com/office/drawing/2016/5/14/chartex" xmlns:mc="http://schemas.openxmlformats.org/markup-compatibility/2006" xmlns:aink="http://schemas.microsoft.com/office/drawing/2016/ink" xmlns:am3d="http://schemas.microsoft.com/office/drawing/2017/model3d" xmlns:o="urn:schemas-microsoft-com:office:office" xmlns:r="http://schemas.openxmlformats.org/officeDocument/2006/relationships" xmlns:m="http://schemas.openxmlformats.org/officeDocument/2006/math" xmlns:v="urn:schemas-microsoft-com:vml" xmlns:wp14="http://schemas.microsoft.com/office/word/2010/wordprocessingDrawing" xmlns:wp="http://schemas.openxmlformats.org/drawingml/2006/wordprocessingDrawing" xmlns:w10="urn:schemas-microsoft-com:office:word" xmlns:w="http://schemas.openxmlformats.org/wordprocessingml/2006/main" xmlns:w14="http://schemas.microsoft.com/office/word/2010/wordml" xmlns:w15="http://schemas.microsoft.com/office/word/2012/wordml" xmlns:w16cex="http://schemas.microsoft.com/office/word/2018/wordml/cex" xmlns:w16cid="http://schemas.microsoft.com/office/word/2016/wordml/cid" xmlns:w16="http://schemas.microsoft.com/office/word/2018/wordml" xmlns:w16se="http://schemas.microsoft.com/office/word/2015/wordml/symex" xmlns:wpg="http://schemas.microsoft.com/office/word/2010/wordprocessingGroup" xmlns:wpi="http://schemas.microsoft.com/office/word/2010/wordprocessingInk" xmlns:wne="http://schemas.microsoft.com/office/word/2006/wordml" xmlns:wps="http://schemas.microsoft.com/office/word/2010/wordprocessingShape" mc:Ignorable="w14 w15 w16se w16cid w16 w16cex wp14">
   <w:body>
     <w:p>
       <w:pPr>
@@ -3688,9 +3688,7 @@
         </w:rPr>
         <w:t>1.3 Requirements</w:t>
       </w:r>
-      <w:bookmarkStart w:id="6" w:name="_GoBack"/>
       <w:bookmarkEnd w:id="5"/>
-      <w:bookmarkEnd w:id="6"/>
     </w:p>
     <w:p>
       <w:pPr>
@@ -3804,13 +3802,26 @@
           <w:rFonts w:ascii="Times New Roman" w:eastAsia="Times New Roman" w:hAnsi="Times New Roman" w:cs="Times New Roman"/>
         </w:rPr>
       </w:pPr>
-      <w:bookmarkStart w:id="7" w:name="_3znysh7" w:colFirst="0" w:colLast="0"/>
+      <w:bookmarkStart w:id="6" w:name="_3znysh7" w:colFirst="0" w:colLast="0"/>
+      <w:bookmarkEnd w:id="6"/>
+      <w:r>
+        <w:rPr>
+          <w:rFonts w:ascii="Times New Roman" w:eastAsia="Times New Roman" w:hAnsi="Times New Roman" w:cs="Times New Roman"/>
+        </w:rPr>
+        <w:t>Any additional items that were not included</w:t>
+      </w:r>
+    </w:p>
+    <w:p>
+      <w:pPr>
+        <w:pStyle w:val="Heading1"/>
+        <w:rPr>
+          <w:rFonts w:ascii="Times New Roman" w:eastAsia="Times New Roman" w:hAnsi="Times New Roman" w:cs="Times New Roman"/>
+        </w:rPr>
+      </w:pPr>
+      <w:bookmarkStart w:id="7" w:name="_6bi53timtrte" w:colFirst="0" w:colLast="0"/>
       <w:bookmarkEnd w:id="7"/>
       <w:r>
-        <w:rPr>
-          <w:rFonts w:ascii="Times New Roman" w:eastAsia="Times New Roman" w:hAnsi="Times New Roman" w:cs="Times New Roman"/>
-        </w:rPr>
-        <w:t>Any additional items that were not included</w:t>
+        <w:br w:type="page"/>
       </w:r>
     </w:p>
     <w:p>
@@ -3820,20 +3831,7 @@
           <w:rFonts w:ascii="Times New Roman" w:eastAsia="Times New Roman" w:hAnsi="Times New Roman" w:cs="Times New Roman"/>
         </w:rPr>
       </w:pPr>
-      <w:bookmarkStart w:id="8" w:name="_6bi53timtrte" w:colFirst="0" w:colLast="0"/>
-      <w:bookmarkEnd w:id="8"/>
-      <w:r>
-        <w:br w:type="page"/>
-      </w:r>
-    </w:p>
-    <w:p>
-      <w:pPr>
-        <w:pStyle w:val="Heading1"/>
-        <w:rPr>
-          <w:rFonts w:ascii="Times New Roman" w:eastAsia="Times New Roman" w:hAnsi="Times New Roman" w:cs="Times New Roman"/>
-        </w:rPr>
-      </w:pPr>
-      <w:bookmarkStart w:id="9" w:name="_Toc17358167"/>
+      <w:bookmarkStart w:id="8" w:name="_Toc17358167"/>
       <w:r>
         <w:rPr>
           <w:rFonts w:ascii="Times New Roman" w:eastAsia="Times New Roman" w:hAnsi="Times New Roman" w:cs="Times New Roman"/>
@@ -3841,7 +3839,7 @@
         <w:lastRenderedPageBreak/>
         <w:t>2.0 High-Level Summary</w:t>
       </w:r>
-      <w:bookmarkEnd w:id="9"/>
+      <w:bookmarkEnd w:id="8"/>
     </w:p>
     <w:p>
       <w:pPr>
@@ -3915,21 +3913,7 @@
         <w:rPr>
           <w:rFonts w:ascii="Times New Roman" w:eastAsia="Times New Roman" w:hAnsi="Times New Roman" w:cs="Times New Roman"/>
         </w:rPr>
-        <w:t xml:space="preserve">When performing the internal penetration test, there were several alarming vulnerabilities that were identified on Offensive Security’s network. When performing the attacks, I was able to gain access to multiple machines, primarily due to outdated patches and poor security configurations.  During the testing, I had administrative level access to multiple systems. All systems were successfully </w:t>
-      </w:r>
-      <w:proofErr w:type="gramStart"/>
-      <w:r>
-        <w:rPr>
-          <w:rFonts w:ascii="Times New Roman" w:eastAsia="Times New Roman" w:hAnsi="Times New Roman" w:cs="Times New Roman"/>
-        </w:rPr>
-        <w:t>exploited</w:t>
-      </w:r>
-      <w:proofErr w:type="gramEnd"/>
-      <w:r>
-        <w:rPr>
-          <w:rFonts w:ascii="Times New Roman" w:eastAsia="Times New Roman" w:hAnsi="Times New Roman" w:cs="Times New Roman"/>
-        </w:rPr>
-        <w:t xml:space="preserve"> and access granted. These systems as well as a brief description on how access was obtained are listed below:</w:t>
+        <w:t>When performing the internal penetration test, there were several alarming vulnerabilities that were identified on Offensive Security’s network. When performing the attacks, I was able to gain access to multiple machines, primarily due to outdated patches and poor security configurations.  During the testing, I had administrative level access to multiple systems. All systems were successfully exploited and access granted. These systems as well as a brief description on how access was obtained are listed below:</w:t>
       </w:r>
     </w:p>
     <w:p>
@@ -4244,13 +4228,43 @@
           <w:rFonts w:ascii="Times New Roman" w:eastAsia="Times New Roman" w:hAnsi="Times New Roman" w:cs="Times New Roman"/>
         </w:rPr>
       </w:pPr>
-      <w:bookmarkStart w:id="10" w:name="_Toc17358168"/>
+      <w:bookmarkStart w:id="9" w:name="_Toc17358168"/>
       <w:r>
         <w:rPr>
           <w:rFonts w:ascii="Times New Roman" w:eastAsia="Times New Roman" w:hAnsi="Times New Roman" w:cs="Times New Roman"/>
         </w:rPr>
         <w:t>2.1 Recommendations</w:t>
       </w:r>
+      <w:bookmarkEnd w:id="9"/>
+    </w:p>
+    <w:p>
+      <w:pPr>
+        <w:jc w:val="both"/>
+        <w:rPr>
+          <w:rFonts w:ascii="Times New Roman" w:eastAsia="Times New Roman" w:hAnsi="Times New Roman" w:cs="Times New Roman"/>
+        </w:rPr>
+      </w:pPr>
+      <w:r>
+        <w:rPr>
+          <w:rFonts w:ascii="Times New Roman" w:eastAsia="Times New Roman" w:hAnsi="Times New Roman" w:cs="Times New Roman"/>
+        </w:rPr>
+        <w:t>I recommend patching the vulnerabilities identified during the testing to ensure that an attacker cannot exploit these systems in the future. One thing to remember is that these systems require frequent patching and once patched, should remain on a regular patch program to protect additional vulnerabilities that are discovered at a later date.</w:t>
+      </w:r>
+    </w:p>
+    <w:p>
+      <w:pPr>
+        <w:pStyle w:val="Heading1"/>
+        <w:rPr>
+          <w:rFonts w:ascii="Times New Roman" w:eastAsia="Times New Roman" w:hAnsi="Times New Roman" w:cs="Times New Roman"/>
+        </w:rPr>
+      </w:pPr>
+      <w:bookmarkStart w:id="10" w:name="_Toc17358169"/>
+      <w:r>
+        <w:rPr>
+          <w:rFonts w:ascii="Times New Roman" w:eastAsia="Times New Roman" w:hAnsi="Times New Roman" w:cs="Times New Roman"/>
+        </w:rPr>
+        <w:t>3.0 Methodologies</w:t>
+      </w:r>
       <w:bookmarkEnd w:id="10"/>
     </w:p>
     <w:p>
@@ -4260,86 +4274,42 @@
           <w:rFonts w:ascii="Times New Roman" w:eastAsia="Times New Roman" w:hAnsi="Times New Roman" w:cs="Times New Roman"/>
         </w:rPr>
       </w:pPr>
-      <w:r>
-        <w:rPr>
-          <w:rFonts w:ascii="Times New Roman" w:eastAsia="Times New Roman" w:hAnsi="Times New Roman" w:cs="Times New Roman"/>
-        </w:rPr>
-        <w:t xml:space="preserve">I recommend patching the vulnerabilities identified during the testing to ensure that an attacker cannot exploit these systems in the future. One thing to remember is that these systems require frequent patching and once patched, should remain on a regular patch program to protect additional vulnerabilities that are discovered </w:t>
-      </w:r>
-      <w:proofErr w:type="gramStart"/>
-      <w:r>
-        <w:rPr>
-          <w:rFonts w:ascii="Times New Roman" w:eastAsia="Times New Roman" w:hAnsi="Times New Roman" w:cs="Times New Roman"/>
-        </w:rPr>
-        <w:t>at a later date</w:t>
-      </w:r>
-      <w:proofErr w:type="gramEnd"/>
-      <w:r>
-        <w:rPr>
-          <w:rFonts w:ascii="Times New Roman" w:eastAsia="Times New Roman" w:hAnsi="Times New Roman" w:cs="Times New Roman"/>
-        </w:rPr>
-        <w:t>.</w:t>
-      </w:r>
-    </w:p>
-    <w:p>
-      <w:pPr>
-        <w:pStyle w:val="Heading1"/>
-        <w:rPr>
-          <w:rFonts w:ascii="Times New Roman" w:eastAsia="Times New Roman" w:hAnsi="Times New Roman" w:cs="Times New Roman"/>
-        </w:rPr>
-      </w:pPr>
-      <w:bookmarkStart w:id="11" w:name="_Toc17358169"/>
-      <w:r>
-        <w:rPr>
-          <w:rFonts w:ascii="Times New Roman" w:eastAsia="Times New Roman" w:hAnsi="Times New Roman" w:cs="Times New Roman"/>
-        </w:rPr>
-        <w:t>3.0 Methodologies</w:t>
-      </w:r>
+      <w:bookmarkStart w:id="11" w:name="_3dy6vkm" w:colFirst="0" w:colLast="0"/>
       <w:bookmarkEnd w:id="11"/>
-    </w:p>
-    <w:p>
-      <w:pPr>
-        <w:jc w:val="both"/>
-        <w:rPr>
-          <w:rFonts w:ascii="Times New Roman" w:eastAsia="Times New Roman" w:hAnsi="Times New Roman" w:cs="Times New Roman"/>
-        </w:rPr>
-      </w:pPr>
-      <w:bookmarkStart w:id="12" w:name="_3dy6vkm" w:colFirst="0" w:colLast="0"/>
+      <w:r>
+        <w:rPr>
+          <w:rFonts w:ascii="Times New Roman" w:eastAsia="Times New Roman" w:hAnsi="Times New Roman" w:cs="Times New Roman"/>
+        </w:rPr>
+        <w:t xml:space="preserve">I utilized a widely adopted approach to performing penetration testing that is effective in testing how well the Offensive Security </w:t>
+      </w:r>
+      <w:r>
+        <w:rPr>
+          <w:rFonts w:ascii="Times New Roman" w:eastAsia="Times New Roman" w:hAnsi="Times New Roman" w:cs="Times New Roman"/>
+        </w:rPr>
+        <w:t>Lab</w:t>
+      </w:r>
+      <w:r>
+        <w:rPr>
+          <w:rFonts w:ascii="Times New Roman" w:eastAsia="Times New Roman" w:hAnsi="Times New Roman" w:cs="Times New Roman"/>
+        </w:rPr>
+        <w:t xml:space="preserve"> environments is secured. Below is a breakout of how I was able to identify and exploit the variety of systems and includes all individual vulnerabilities found.</w:t>
+      </w:r>
+    </w:p>
+    <w:p>
+      <w:pPr>
+        <w:pStyle w:val="Heading2"/>
+        <w:rPr>
+          <w:rFonts w:ascii="Times New Roman" w:eastAsia="Times New Roman" w:hAnsi="Times New Roman" w:cs="Times New Roman"/>
+        </w:rPr>
+      </w:pPr>
+      <w:bookmarkStart w:id="12" w:name="_Toc17358170"/>
+      <w:r>
+        <w:rPr>
+          <w:rFonts w:ascii="Times New Roman" w:eastAsia="Times New Roman" w:hAnsi="Times New Roman" w:cs="Times New Roman"/>
+        </w:rPr>
+        <w:t>3.1 Information Gathering</w:t>
+      </w:r>
       <w:bookmarkEnd w:id="12"/>
-      <w:r>
-        <w:rPr>
-          <w:rFonts w:ascii="Times New Roman" w:eastAsia="Times New Roman" w:hAnsi="Times New Roman" w:cs="Times New Roman"/>
-        </w:rPr>
-        <w:t xml:space="preserve">I utilized a widely adopted approach to performing penetration testing that is effective in testing how well the Offensive Security </w:t>
-      </w:r>
-      <w:r>
-        <w:rPr>
-          <w:rFonts w:ascii="Times New Roman" w:eastAsia="Times New Roman" w:hAnsi="Times New Roman" w:cs="Times New Roman"/>
-        </w:rPr>
-        <w:t>Lab</w:t>
-      </w:r>
-      <w:r>
-        <w:rPr>
-          <w:rFonts w:ascii="Times New Roman" w:eastAsia="Times New Roman" w:hAnsi="Times New Roman" w:cs="Times New Roman"/>
-        </w:rPr>
-        <w:t xml:space="preserve"> environments is secured. Below is a breakout of how I was able to identify and exploit the variety of systems and includes all individual vulnerabilities found.</w:t>
-      </w:r>
-    </w:p>
-    <w:p>
-      <w:pPr>
-        <w:pStyle w:val="Heading2"/>
-        <w:rPr>
-          <w:rFonts w:ascii="Times New Roman" w:eastAsia="Times New Roman" w:hAnsi="Times New Roman" w:cs="Times New Roman"/>
-        </w:rPr>
-      </w:pPr>
-      <w:bookmarkStart w:id="13" w:name="_Toc17358170"/>
-      <w:r>
-        <w:rPr>
-          <w:rFonts w:ascii="Times New Roman" w:eastAsia="Times New Roman" w:hAnsi="Times New Roman" w:cs="Times New Roman"/>
-        </w:rPr>
-        <w:t>3.1 Information Gathering</w:t>
-      </w:r>
-      <w:bookmarkEnd w:id="13"/>
     </w:p>
     <w:p>
       <w:pPr>
@@ -4628,8 +4598,8 @@
           <w:rFonts w:ascii="Times New Roman" w:eastAsia="Times New Roman" w:hAnsi="Times New Roman" w:cs="Times New Roman"/>
         </w:rPr>
       </w:pPr>
-      <w:bookmarkStart w:id="14" w:name="_axwa9gou4bu5" w:colFirst="0" w:colLast="0"/>
-      <w:bookmarkEnd w:id="14"/>
+      <w:bookmarkStart w:id="13" w:name="_axwa9gou4bu5" w:colFirst="0" w:colLast="0"/>
+      <w:bookmarkEnd w:id="13"/>
       <w:r>
         <w:br w:type="page"/>
       </w:r>
@@ -4641,7 +4611,7 @@
           <w:rFonts w:ascii="Times New Roman" w:eastAsia="Times New Roman" w:hAnsi="Times New Roman" w:cs="Times New Roman"/>
         </w:rPr>
       </w:pPr>
-      <w:bookmarkStart w:id="15" w:name="_Toc17358171"/>
+      <w:bookmarkStart w:id="14" w:name="_Toc17358171"/>
       <w:r>
         <w:rPr>
           <w:rFonts w:ascii="Times New Roman" w:eastAsia="Times New Roman" w:hAnsi="Times New Roman" w:cs="Times New Roman"/>
@@ -4649,7 +4619,7 @@
         <w:lastRenderedPageBreak/>
         <w:t>3.2 Penetration</w:t>
       </w:r>
-      <w:bookmarkEnd w:id="15"/>
+      <w:bookmarkEnd w:id="14"/>
     </w:p>
     <w:p>
       <w:pPr>
@@ -4705,30 +4675,30 @@
           <w:rFonts w:ascii="Times New Roman" w:eastAsia="Times New Roman" w:hAnsi="Times New Roman" w:cs="Times New Roman"/>
         </w:rPr>
       </w:pPr>
-      <w:bookmarkStart w:id="16" w:name="_Toc17358172"/>
+      <w:bookmarkStart w:id="15" w:name="_Toc17358172"/>
       <w:r>
         <w:rPr>
           <w:rFonts w:ascii="Times New Roman" w:eastAsia="Times New Roman" w:hAnsi="Times New Roman" w:cs="Times New Roman"/>
         </w:rPr>
         <w:t>System IP: 192.168. ()</w:t>
       </w:r>
+      <w:bookmarkEnd w:id="15"/>
+    </w:p>
+    <w:p>
+      <w:pPr>
+        <w:pStyle w:val="Heading4"/>
+        <w:rPr>
+          <w:rFonts w:ascii="Times New Roman" w:eastAsia="Times New Roman" w:hAnsi="Times New Roman" w:cs="Times New Roman"/>
+        </w:rPr>
+      </w:pPr>
+      <w:bookmarkStart w:id="16" w:name="_Toc17358173"/>
+      <w:r>
+        <w:rPr>
+          <w:rFonts w:ascii="Times New Roman" w:eastAsia="Times New Roman" w:hAnsi="Times New Roman" w:cs="Times New Roman"/>
+        </w:rPr>
+        <w:t>Service Enumeration</w:t>
+      </w:r>
       <w:bookmarkEnd w:id="16"/>
-    </w:p>
-    <w:p>
-      <w:pPr>
-        <w:pStyle w:val="Heading4"/>
-        <w:rPr>
-          <w:rFonts w:ascii="Times New Roman" w:eastAsia="Times New Roman" w:hAnsi="Times New Roman" w:cs="Times New Roman"/>
-        </w:rPr>
-      </w:pPr>
-      <w:bookmarkStart w:id="17" w:name="_Toc17358173"/>
-      <w:r>
-        <w:rPr>
-          <w:rFonts w:ascii="Times New Roman" w:eastAsia="Times New Roman" w:hAnsi="Times New Roman" w:cs="Times New Roman"/>
-        </w:rPr>
-        <w:t>Service Enumeration</w:t>
-      </w:r>
-      <w:bookmarkEnd w:id="17"/>
     </w:p>
     <w:p>
       <w:pPr>
@@ -5130,14 +5100,14 @@
           <w:rFonts w:ascii="Times New Roman" w:eastAsia="Times New Roman" w:hAnsi="Times New Roman" w:cs="Times New Roman"/>
         </w:rPr>
       </w:pPr>
-      <w:bookmarkStart w:id="18" w:name="_Toc17358174"/>
+      <w:bookmarkStart w:id="17" w:name="_Toc17358174"/>
       <w:r>
         <w:rPr>
           <w:rFonts w:ascii="Times New Roman" w:eastAsia="Times New Roman" w:hAnsi="Times New Roman" w:cs="Times New Roman"/>
         </w:rPr>
         <w:t>Privilege Escalation</w:t>
       </w:r>
-      <w:bookmarkEnd w:id="18"/>
+      <w:bookmarkEnd w:id="17"/>
     </w:p>
     <w:p>
       <w:pPr>
@@ -5305,8 +5275,8 @@
           <w:rFonts w:ascii="Times New Roman" w:eastAsia="Times New Roman" w:hAnsi="Times New Roman" w:cs="Times New Roman"/>
         </w:rPr>
       </w:pPr>
-      <w:bookmarkStart w:id="19" w:name="_v10refpqmfcz" w:colFirst="0" w:colLast="0"/>
-      <w:bookmarkEnd w:id="19"/>
+      <w:bookmarkStart w:id="18" w:name="_v10refpqmfcz" w:colFirst="0" w:colLast="0"/>
+      <w:bookmarkEnd w:id="18"/>
       <w:r>
         <w:br w:type="page"/>
       </w:r>
@@ -5319,7 +5289,7 @@
           <w:rFonts w:ascii="Times New Roman" w:eastAsia="Times New Roman" w:hAnsi="Times New Roman" w:cs="Times New Roman"/>
         </w:rPr>
       </w:pPr>
-      <w:bookmarkStart w:id="20" w:name="_Toc17358175"/>
+      <w:bookmarkStart w:id="19" w:name="_Toc17358175"/>
       <w:r>
         <w:rPr>
           <w:rFonts w:ascii="Times New Roman" w:eastAsia="Times New Roman" w:hAnsi="Times New Roman" w:cs="Times New Roman"/>
@@ -5327,23 +5297,23 @@
         <w:lastRenderedPageBreak/>
         <w:t>System IP: 192.168. ()</w:t>
       </w:r>
+      <w:bookmarkEnd w:id="19"/>
+    </w:p>
+    <w:p>
+      <w:pPr>
+        <w:pStyle w:val="Heading4"/>
+        <w:rPr>
+          <w:rFonts w:ascii="Times New Roman" w:eastAsia="Times New Roman" w:hAnsi="Times New Roman" w:cs="Times New Roman"/>
+        </w:rPr>
+      </w:pPr>
+      <w:bookmarkStart w:id="20" w:name="_Toc17358176"/>
+      <w:r>
+        <w:rPr>
+          <w:rFonts w:ascii="Times New Roman" w:eastAsia="Times New Roman" w:hAnsi="Times New Roman" w:cs="Times New Roman"/>
+        </w:rPr>
+        <w:t>Service Enumeration</w:t>
+      </w:r>
       <w:bookmarkEnd w:id="20"/>
-    </w:p>
-    <w:p>
-      <w:pPr>
-        <w:pStyle w:val="Heading4"/>
-        <w:rPr>
-          <w:rFonts w:ascii="Times New Roman" w:eastAsia="Times New Roman" w:hAnsi="Times New Roman" w:cs="Times New Roman"/>
-        </w:rPr>
-      </w:pPr>
-      <w:bookmarkStart w:id="21" w:name="_Toc17358176"/>
-      <w:r>
-        <w:rPr>
-          <w:rFonts w:ascii="Times New Roman" w:eastAsia="Times New Roman" w:hAnsi="Times New Roman" w:cs="Times New Roman"/>
-        </w:rPr>
-        <w:t>Service Enumeration</w:t>
-      </w:r>
-      <w:bookmarkEnd w:id="21"/>
     </w:p>
     <w:tbl>
       <w:tblPr>
@@ -5738,14 +5708,14 @@
           <w:rFonts w:ascii="Times New Roman" w:eastAsia="Times New Roman" w:hAnsi="Times New Roman" w:cs="Times New Roman"/>
         </w:rPr>
       </w:pPr>
-      <w:bookmarkStart w:id="22" w:name="_Toc17358177"/>
+      <w:bookmarkStart w:id="21" w:name="_Toc17358177"/>
       <w:r>
         <w:rPr>
           <w:rFonts w:ascii="Times New Roman" w:eastAsia="Times New Roman" w:hAnsi="Times New Roman" w:cs="Times New Roman"/>
         </w:rPr>
         <w:t>Privilege Escalation</w:t>
       </w:r>
-      <w:bookmarkEnd w:id="22"/>
+      <w:bookmarkEnd w:id="21"/>
     </w:p>
     <w:p>
       <w:pPr>
@@ -5910,7 +5880,7 @@
           <w:rFonts w:ascii="Times New Roman" w:eastAsia="Times New Roman" w:hAnsi="Times New Roman" w:cs="Times New Roman"/>
         </w:rPr>
       </w:pPr>
-      <w:bookmarkStart w:id="23" w:name="_Toc17358178"/>
+      <w:bookmarkStart w:id="22" w:name="_Toc17358178"/>
       <w:r>
         <w:rPr>
           <w:rFonts w:ascii="Times New Roman" w:eastAsia="Times New Roman" w:hAnsi="Times New Roman" w:cs="Times New Roman"/>
@@ -5918,23 +5888,23 @@
         <w:lastRenderedPageBreak/>
         <w:t>System IP: 192.168. ()</w:t>
       </w:r>
+      <w:bookmarkEnd w:id="22"/>
+    </w:p>
+    <w:p>
+      <w:pPr>
+        <w:pStyle w:val="Heading4"/>
+        <w:rPr>
+          <w:rFonts w:ascii="Times New Roman" w:eastAsia="Times New Roman" w:hAnsi="Times New Roman" w:cs="Times New Roman"/>
+        </w:rPr>
+      </w:pPr>
+      <w:bookmarkStart w:id="23" w:name="_Toc17358179"/>
+      <w:r>
+        <w:rPr>
+          <w:rFonts w:ascii="Times New Roman" w:eastAsia="Times New Roman" w:hAnsi="Times New Roman" w:cs="Times New Roman"/>
+        </w:rPr>
+        <w:t>Service Enumeration</w:t>
+      </w:r>
       <w:bookmarkEnd w:id="23"/>
-    </w:p>
-    <w:p>
-      <w:pPr>
-        <w:pStyle w:val="Heading4"/>
-        <w:rPr>
-          <w:rFonts w:ascii="Times New Roman" w:eastAsia="Times New Roman" w:hAnsi="Times New Roman" w:cs="Times New Roman"/>
-        </w:rPr>
-      </w:pPr>
-      <w:bookmarkStart w:id="24" w:name="_Toc17358179"/>
-      <w:r>
-        <w:rPr>
-          <w:rFonts w:ascii="Times New Roman" w:eastAsia="Times New Roman" w:hAnsi="Times New Roman" w:cs="Times New Roman"/>
-        </w:rPr>
-        <w:t>Service Enumeration</w:t>
-      </w:r>
-      <w:bookmarkEnd w:id="24"/>
     </w:p>
     <w:tbl>
       <w:tblPr>
@@ -6322,14 +6292,14 @@
           <w:rFonts w:ascii="Times New Roman" w:eastAsia="Times New Roman" w:hAnsi="Times New Roman" w:cs="Times New Roman"/>
         </w:rPr>
       </w:pPr>
-      <w:bookmarkStart w:id="25" w:name="_Toc17358180"/>
+      <w:bookmarkStart w:id="24" w:name="_Toc17358180"/>
       <w:r>
         <w:rPr>
           <w:rFonts w:ascii="Times New Roman" w:eastAsia="Times New Roman" w:hAnsi="Times New Roman" w:cs="Times New Roman"/>
         </w:rPr>
         <w:t>Privilege Escalation</w:t>
       </w:r>
-      <w:bookmarkEnd w:id="25"/>
+      <w:bookmarkEnd w:id="24"/>
     </w:p>
     <w:p>
       <w:pPr>
@@ -6515,7 +6485,7 @@
           <w:rFonts w:ascii="Times New Roman" w:eastAsia="Times New Roman" w:hAnsi="Times New Roman" w:cs="Times New Roman"/>
         </w:rPr>
       </w:pPr>
-      <w:bookmarkStart w:id="26" w:name="_Toc17358181"/>
+      <w:bookmarkStart w:id="25" w:name="_Toc17358181"/>
       <w:r>
         <w:rPr>
           <w:rFonts w:ascii="Times New Roman" w:eastAsia="Times New Roman" w:hAnsi="Times New Roman" w:cs="Times New Roman"/>
@@ -6523,23 +6493,23 @@
         <w:lastRenderedPageBreak/>
         <w:t>System IP: 192.168. ()</w:t>
       </w:r>
+      <w:bookmarkEnd w:id="25"/>
+    </w:p>
+    <w:p>
+      <w:pPr>
+        <w:pStyle w:val="Heading4"/>
+        <w:rPr>
+          <w:rFonts w:ascii="Times New Roman" w:eastAsia="Times New Roman" w:hAnsi="Times New Roman" w:cs="Times New Roman"/>
+        </w:rPr>
+      </w:pPr>
+      <w:bookmarkStart w:id="26" w:name="_Toc17358182"/>
+      <w:r>
+        <w:rPr>
+          <w:rFonts w:ascii="Times New Roman" w:eastAsia="Times New Roman" w:hAnsi="Times New Roman" w:cs="Times New Roman"/>
+        </w:rPr>
+        <w:t>Service Enumeration</w:t>
+      </w:r>
       <w:bookmarkEnd w:id="26"/>
-    </w:p>
-    <w:p>
-      <w:pPr>
-        <w:pStyle w:val="Heading4"/>
-        <w:rPr>
-          <w:rFonts w:ascii="Times New Roman" w:eastAsia="Times New Roman" w:hAnsi="Times New Roman" w:cs="Times New Roman"/>
-        </w:rPr>
-      </w:pPr>
-      <w:bookmarkStart w:id="27" w:name="_Toc17358182"/>
-      <w:r>
-        <w:rPr>
-          <w:rFonts w:ascii="Times New Roman" w:eastAsia="Times New Roman" w:hAnsi="Times New Roman" w:cs="Times New Roman"/>
-        </w:rPr>
-        <w:t>Service Enumeration</w:t>
-      </w:r>
-      <w:bookmarkEnd w:id="27"/>
     </w:p>
     <w:tbl>
       <w:tblPr>
@@ -6927,14 +6897,14 @@
           <w:rFonts w:ascii="Times New Roman" w:eastAsia="Times New Roman" w:hAnsi="Times New Roman" w:cs="Times New Roman"/>
         </w:rPr>
       </w:pPr>
-      <w:bookmarkStart w:id="28" w:name="_Toc17358183"/>
+      <w:bookmarkStart w:id="27" w:name="_Toc17358183"/>
       <w:r>
         <w:rPr>
           <w:rFonts w:ascii="Times New Roman" w:eastAsia="Times New Roman" w:hAnsi="Times New Roman" w:cs="Times New Roman"/>
         </w:rPr>
         <w:t>Privilege Escalation</w:t>
       </w:r>
-      <w:bookmarkEnd w:id="28"/>
+      <w:bookmarkEnd w:id="27"/>
     </w:p>
     <w:p>
       <w:pPr>
@@ -7101,8 +7071,8 @@
           <w:szCs w:val="24"/>
         </w:rPr>
       </w:pPr>
-      <w:bookmarkStart w:id="29" w:name="_4cygexaff0fp" w:colFirst="0" w:colLast="0"/>
-      <w:bookmarkEnd w:id="29"/>
+      <w:bookmarkStart w:id="28" w:name="_4cygexaff0fp" w:colFirst="0" w:colLast="0"/>
+      <w:bookmarkEnd w:id="28"/>
       <w:r>
         <w:br w:type="page"/>
       </w:r>
@@ -7115,7 +7085,7 @@
           <w:rFonts w:ascii="Times New Roman" w:eastAsia="Times New Roman" w:hAnsi="Times New Roman" w:cs="Times New Roman"/>
         </w:rPr>
       </w:pPr>
-      <w:bookmarkStart w:id="30" w:name="_Toc17358184"/>
+      <w:bookmarkStart w:id="29" w:name="_Toc17358184"/>
       <w:r>
         <w:rPr>
           <w:rFonts w:ascii="Times New Roman" w:eastAsia="Times New Roman" w:hAnsi="Times New Roman" w:cs="Times New Roman"/>
@@ -7123,23 +7093,23 @@
         <w:lastRenderedPageBreak/>
         <w:t>System IP: 192.168. ()</w:t>
       </w:r>
+      <w:bookmarkEnd w:id="29"/>
+    </w:p>
+    <w:p>
+      <w:pPr>
+        <w:pStyle w:val="Heading4"/>
+        <w:rPr>
+          <w:rFonts w:ascii="Times New Roman" w:eastAsia="Times New Roman" w:hAnsi="Times New Roman" w:cs="Times New Roman"/>
+        </w:rPr>
+      </w:pPr>
+      <w:bookmarkStart w:id="30" w:name="_Toc17358185"/>
+      <w:r>
+        <w:rPr>
+          <w:rFonts w:ascii="Times New Roman" w:eastAsia="Times New Roman" w:hAnsi="Times New Roman" w:cs="Times New Roman"/>
+        </w:rPr>
+        <w:t>Service Enumeration</w:t>
+      </w:r>
       <w:bookmarkEnd w:id="30"/>
-    </w:p>
-    <w:p>
-      <w:pPr>
-        <w:pStyle w:val="Heading4"/>
-        <w:rPr>
-          <w:rFonts w:ascii="Times New Roman" w:eastAsia="Times New Roman" w:hAnsi="Times New Roman" w:cs="Times New Roman"/>
-        </w:rPr>
-      </w:pPr>
-      <w:bookmarkStart w:id="31" w:name="_Toc17358185"/>
-      <w:r>
-        <w:rPr>
-          <w:rFonts w:ascii="Times New Roman" w:eastAsia="Times New Roman" w:hAnsi="Times New Roman" w:cs="Times New Roman"/>
-        </w:rPr>
-        <w:t>Service Enumeration</w:t>
-      </w:r>
-      <w:bookmarkEnd w:id="31"/>
     </w:p>
     <w:tbl>
       <w:tblPr>
@@ -7527,14 +7497,14 @@
           <w:rFonts w:ascii="Times New Roman" w:eastAsia="Times New Roman" w:hAnsi="Times New Roman" w:cs="Times New Roman"/>
         </w:rPr>
       </w:pPr>
-      <w:bookmarkStart w:id="32" w:name="_Toc17358186"/>
+      <w:bookmarkStart w:id="31" w:name="_Toc17358186"/>
       <w:r>
         <w:rPr>
           <w:rFonts w:ascii="Times New Roman" w:eastAsia="Times New Roman" w:hAnsi="Times New Roman" w:cs="Times New Roman"/>
         </w:rPr>
         <w:t>Privilege Escalation</w:t>
       </w:r>
-      <w:bookmarkEnd w:id="32"/>
+      <w:bookmarkEnd w:id="31"/>
     </w:p>
     <w:p>
       <w:pPr>
@@ -7713,7 +7683,7 @@
           <w:rFonts w:ascii="Times New Roman" w:eastAsia="Times New Roman" w:hAnsi="Times New Roman" w:cs="Times New Roman"/>
         </w:rPr>
       </w:pPr>
-      <w:bookmarkStart w:id="33" w:name="_Toc17358187"/>
+      <w:bookmarkStart w:id="32" w:name="_Toc17358187"/>
       <w:r>
         <w:rPr>
           <w:rFonts w:ascii="Times New Roman" w:eastAsia="Times New Roman" w:hAnsi="Times New Roman" w:cs="Times New Roman"/>
@@ -7721,23 +7691,23 @@
         <w:lastRenderedPageBreak/>
         <w:t>System IP: 192.168. ()</w:t>
       </w:r>
+      <w:bookmarkEnd w:id="32"/>
+    </w:p>
+    <w:p>
+      <w:pPr>
+        <w:pStyle w:val="Heading4"/>
+        <w:rPr>
+          <w:rFonts w:ascii="Times New Roman" w:eastAsia="Times New Roman" w:hAnsi="Times New Roman" w:cs="Times New Roman"/>
+        </w:rPr>
+      </w:pPr>
+      <w:bookmarkStart w:id="33" w:name="_Toc17358188"/>
+      <w:r>
+        <w:rPr>
+          <w:rFonts w:ascii="Times New Roman" w:eastAsia="Times New Roman" w:hAnsi="Times New Roman" w:cs="Times New Roman"/>
+        </w:rPr>
+        <w:t>Service Enumeration</w:t>
+      </w:r>
       <w:bookmarkEnd w:id="33"/>
-    </w:p>
-    <w:p>
-      <w:pPr>
-        <w:pStyle w:val="Heading4"/>
-        <w:rPr>
-          <w:rFonts w:ascii="Times New Roman" w:eastAsia="Times New Roman" w:hAnsi="Times New Roman" w:cs="Times New Roman"/>
-        </w:rPr>
-      </w:pPr>
-      <w:bookmarkStart w:id="34" w:name="_Toc17358188"/>
-      <w:r>
-        <w:rPr>
-          <w:rFonts w:ascii="Times New Roman" w:eastAsia="Times New Roman" w:hAnsi="Times New Roman" w:cs="Times New Roman"/>
-        </w:rPr>
-        <w:t>Service Enumeration</w:t>
-      </w:r>
-      <w:bookmarkEnd w:id="34"/>
     </w:p>
     <w:tbl>
       <w:tblPr>
@@ -8125,14 +8095,14 @@
           <w:rFonts w:ascii="Times New Roman" w:eastAsia="Times New Roman" w:hAnsi="Times New Roman" w:cs="Times New Roman"/>
         </w:rPr>
       </w:pPr>
-      <w:bookmarkStart w:id="35" w:name="_Toc17358189"/>
+      <w:bookmarkStart w:id="34" w:name="_Toc17358189"/>
       <w:r>
         <w:rPr>
           <w:rFonts w:ascii="Times New Roman" w:eastAsia="Times New Roman" w:hAnsi="Times New Roman" w:cs="Times New Roman"/>
         </w:rPr>
         <w:t>Privilege Escalation</w:t>
       </w:r>
-      <w:bookmarkEnd w:id="35"/>
+      <w:bookmarkEnd w:id="34"/>
     </w:p>
     <w:p>
       <w:pPr>
@@ -8311,7 +8281,7 @@
           <w:rFonts w:ascii="Times New Roman" w:eastAsia="Times New Roman" w:hAnsi="Times New Roman" w:cs="Times New Roman"/>
         </w:rPr>
       </w:pPr>
-      <w:bookmarkStart w:id="36" w:name="_Toc17358190"/>
+      <w:bookmarkStart w:id="35" w:name="_Toc17358190"/>
       <w:r>
         <w:rPr>
           <w:rFonts w:ascii="Times New Roman" w:eastAsia="Times New Roman" w:hAnsi="Times New Roman" w:cs="Times New Roman"/>
@@ -8319,23 +8289,23 @@
         <w:lastRenderedPageBreak/>
         <w:t>System IP: 192.168. ()</w:t>
       </w:r>
+      <w:bookmarkEnd w:id="35"/>
+    </w:p>
+    <w:p>
+      <w:pPr>
+        <w:pStyle w:val="Heading4"/>
+        <w:rPr>
+          <w:rFonts w:ascii="Times New Roman" w:eastAsia="Times New Roman" w:hAnsi="Times New Roman" w:cs="Times New Roman"/>
+        </w:rPr>
+      </w:pPr>
+      <w:bookmarkStart w:id="36" w:name="_Toc17358191"/>
+      <w:r>
+        <w:rPr>
+          <w:rFonts w:ascii="Times New Roman" w:eastAsia="Times New Roman" w:hAnsi="Times New Roman" w:cs="Times New Roman"/>
+        </w:rPr>
+        <w:t>Service Enumeration</w:t>
+      </w:r>
       <w:bookmarkEnd w:id="36"/>
-    </w:p>
-    <w:p>
-      <w:pPr>
-        <w:pStyle w:val="Heading4"/>
-        <w:rPr>
-          <w:rFonts w:ascii="Times New Roman" w:eastAsia="Times New Roman" w:hAnsi="Times New Roman" w:cs="Times New Roman"/>
-        </w:rPr>
-      </w:pPr>
-      <w:bookmarkStart w:id="37" w:name="_Toc17358191"/>
-      <w:r>
-        <w:rPr>
-          <w:rFonts w:ascii="Times New Roman" w:eastAsia="Times New Roman" w:hAnsi="Times New Roman" w:cs="Times New Roman"/>
-        </w:rPr>
-        <w:t>Service Enumeration</w:t>
-      </w:r>
-      <w:bookmarkEnd w:id="37"/>
     </w:p>
     <w:tbl>
       <w:tblPr>
@@ -8723,14 +8693,14 @@
           <w:rFonts w:ascii="Times New Roman" w:eastAsia="Times New Roman" w:hAnsi="Times New Roman" w:cs="Times New Roman"/>
         </w:rPr>
       </w:pPr>
-      <w:bookmarkStart w:id="38" w:name="_Toc17358192"/>
+      <w:bookmarkStart w:id="37" w:name="_Toc17358192"/>
       <w:r>
         <w:rPr>
           <w:rFonts w:ascii="Times New Roman" w:eastAsia="Times New Roman" w:hAnsi="Times New Roman" w:cs="Times New Roman"/>
         </w:rPr>
         <w:t>Privilege Escalation</w:t>
       </w:r>
-      <w:bookmarkEnd w:id="38"/>
+      <w:bookmarkEnd w:id="37"/>
     </w:p>
     <w:p>
       <w:pPr>
@@ -8909,7 +8879,7 @@
           <w:rFonts w:ascii="Times New Roman" w:eastAsia="Times New Roman" w:hAnsi="Times New Roman" w:cs="Times New Roman"/>
         </w:rPr>
       </w:pPr>
-      <w:bookmarkStart w:id="39" w:name="_Toc17358193"/>
+      <w:bookmarkStart w:id="38" w:name="_Toc17358193"/>
       <w:r>
         <w:rPr>
           <w:rFonts w:ascii="Times New Roman" w:eastAsia="Times New Roman" w:hAnsi="Times New Roman" w:cs="Times New Roman"/>
@@ -8917,23 +8887,23 @@
         <w:lastRenderedPageBreak/>
         <w:t>System IP: 192.168. ()</w:t>
       </w:r>
+      <w:bookmarkEnd w:id="38"/>
+    </w:p>
+    <w:p>
+      <w:pPr>
+        <w:pStyle w:val="Heading4"/>
+        <w:rPr>
+          <w:rFonts w:ascii="Times New Roman" w:eastAsia="Times New Roman" w:hAnsi="Times New Roman" w:cs="Times New Roman"/>
+        </w:rPr>
+      </w:pPr>
+      <w:bookmarkStart w:id="39" w:name="_Toc17358194"/>
+      <w:r>
+        <w:rPr>
+          <w:rFonts w:ascii="Times New Roman" w:eastAsia="Times New Roman" w:hAnsi="Times New Roman" w:cs="Times New Roman"/>
+        </w:rPr>
+        <w:t>Service Enumeration</w:t>
+      </w:r>
       <w:bookmarkEnd w:id="39"/>
-    </w:p>
-    <w:p>
-      <w:pPr>
-        <w:pStyle w:val="Heading4"/>
-        <w:rPr>
-          <w:rFonts w:ascii="Times New Roman" w:eastAsia="Times New Roman" w:hAnsi="Times New Roman" w:cs="Times New Roman"/>
-        </w:rPr>
-      </w:pPr>
-      <w:bookmarkStart w:id="40" w:name="_Toc17358194"/>
-      <w:r>
-        <w:rPr>
-          <w:rFonts w:ascii="Times New Roman" w:eastAsia="Times New Roman" w:hAnsi="Times New Roman" w:cs="Times New Roman"/>
-        </w:rPr>
-        <w:t>Service Enumeration</w:t>
-      </w:r>
-      <w:bookmarkEnd w:id="40"/>
     </w:p>
     <w:tbl>
       <w:tblPr>
@@ -9321,14 +9291,14 @@
           <w:rFonts w:ascii="Times New Roman" w:eastAsia="Times New Roman" w:hAnsi="Times New Roman" w:cs="Times New Roman"/>
         </w:rPr>
       </w:pPr>
-      <w:bookmarkStart w:id="41" w:name="_Toc17358195"/>
+      <w:bookmarkStart w:id="40" w:name="_Toc17358195"/>
       <w:r>
         <w:rPr>
           <w:rFonts w:ascii="Times New Roman" w:eastAsia="Times New Roman" w:hAnsi="Times New Roman" w:cs="Times New Roman"/>
         </w:rPr>
         <w:t>Privilege Escalation</w:t>
       </w:r>
-      <w:bookmarkEnd w:id="41"/>
+      <w:bookmarkEnd w:id="40"/>
     </w:p>
     <w:p>
       <w:pPr>
@@ -9507,7 +9477,7 @@
           <w:rFonts w:ascii="Times New Roman" w:eastAsia="Times New Roman" w:hAnsi="Times New Roman" w:cs="Times New Roman"/>
         </w:rPr>
       </w:pPr>
-      <w:bookmarkStart w:id="42" w:name="_Toc17358196"/>
+      <w:bookmarkStart w:id="41" w:name="_Toc17358196"/>
       <w:r>
         <w:rPr>
           <w:rFonts w:ascii="Times New Roman" w:eastAsia="Times New Roman" w:hAnsi="Times New Roman" w:cs="Times New Roman"/>
@@ -9515,23 +9485,23 @@
         <w:lastRenderedPageBreak/>
         <w:t>System IP: 192.168. ()</w:t>
       </w:r>
+      <w:bookmarkEnd w:id="41"/>
+    </w:p>
+    <w:p>
+      <w:pPr>
+        <w:pStyle w:val="Heading4"/>
+        <w:rPr>
+          <w:rFonts w:ascii="Times New Roman" w:eastAsia="Times New Roman" w:hAnsi="Times New Roman" w:cs="Times New Roman"/>
+        </w:rPr>
+      </w:pPr>
+      <w:bookmarkStart w:id="42" w:name="_Toc17358197"/>
+      <w:r>
+        <w:rPr>
+          <w:rFonts w:ascii="Times New Roman" w:eastAsia="Times New Roman" w:hAnsi="Times New Roman" w:cs="Times New Roman"/>
+        </w:rPr>
+        <w:t>Service Enumeration</w:t>
+      </w:r>
       <w:bookmarkEnd w:id="42"/>
-    </w:p>
-    <w:p>
-      <w:pPr>
-        <w:pStyle w:val="Heading4"/>
-        <w:rPr>
-          <w:rFonts w:ascii="Times New Roman" w:eastAsia="Times New Roman" w:hAnsi="Times New Roman" w:cs="Times New Roman"/>
-        </w:rPr>
-      </w:pPr>
-      <w:bookmarkStart w:id="43" w:name="_Toc17358197"/>
-      <w:r>
-        <w:rPr>
-          <w:rFonts w:ascii="Times New Roman" w:eastAsia="Times New Roman" w:hAnsi="Times New Roman" w:cs="Times New Roman"/>
-        </w:rPr>
-        <w:t>Service Enumeration</w:t>
-      </w:r>
-      <w:bookmarkEnd w:id="43"/>
     </w:p>
     <w:tbl>
       <w:tblPr>
@@ -9919,14 +9889,14 @@
           <w:rFonts w:ascii="Times New Roman" w:eastAsia="Times New Roman" w:hAnsi="Times New Roman" w:cs="Times New Roman"/>
         </w:rPr>
       </w:pPr>
-      <w:bookmarkStart w:id="44" w:name="_Toc17358198"/>
+      <w:bookmarkStart w:id="43" w:name="_Toc17358198"/>
       <w:r>
         <w:rPr>
           <w:rFonts w:ascii="Times New Roman" w:eastAsia="Times New Roman" w:hAnsi="Times New Roman" w:cs="Times New Roman"/>
         </w:rPr>
         <w:t>Privilege Escalation</w:t>
       </w:r>
-      <w:bookmarkEnd w:id="44"/>
+      <w:bookmarkEnd w:id="43"/>
     </w:p>
     <w:p>
       <w:pPr>
@@ -10104,9 +10074,9 @@
           <w:rFonts w:ascii="Times New Roman" w:eastAsia="Times New Roman" w:hAnsi="Times New Roman" w:cs="Times New Roman"/>
         </w:rPr>
       </w:pPr>
-      <w:bookmarkStart w:id="45" w:name="_cinml5e7j6w" w:colFirst="0" w:colLast="0"/>
-      <w:bookmarkStart w:id="46" w:name="_Toc17358199"/>
-      <w:bookmarkEnd w:id="45"/>
+      <w:bookmarkStart w:id="44" w:name="_cinml5e7j6w" w:colFirst="0" w:colLast="0"/>
+      <w:bookmarkStart w:id="45" w:name="_Toc17358199"/>
+      <w:bookmarkEnd w:id="44"/>
       <w:r>
         <w:rPr>
           <w:rFonts w:ascii="Times New Roman" w:eastAsia="Times New Roman" w:hAnsi="Times New Roman" w:cs="Times New Roman"/>
@@ -10114,23 +10084,23 @@
         <w:lastRenderedPageBreak/>
         <w:t>System IP: 192.168. ()</w:t>
       </w:r>
+      <w:bookmarkEnd w:id="45"/>
+    </w:p>
+    <w:p>
+      <w:pPr>
+        <w:pStyle w:val="Heading4"/>
+        <w:rPr>
+          <w:rFonts w:ascii="Times New Roman" w:eastAsia="Times New Roman" w:hAnsi="Times New Roman" w:cs="Times New Roman"/>
+        </w:rPr>
+      </w:pPr>
+      <w:bookmarkStart w:id="46" w:name="_Toc17358200"/>
+      <w:r>
+        <w:rPr>
+          <w:rFonts w:ascii="Times New Roman" w:eastAsia="Times New Roman" w:hAnsi="Times New Roman" w:cs="Times New Roman"/>
+        </w:rPr>
+        <w:t>Service Enumeration</w:t>
+      </w:r>
       <w:bookmarkEnd w:id="46"/>
-    </w:p>
-    <w:p>
-      <w:pPr>
-        <w:pStyle w:val="Heading4"/>
-        <w:rPr>
-          <w:rFonts w:ascii="Times New Roman" w:eastAsia="Times New Roman" w:hAnsi="Times New Roman" w:cs="Times New Roman"/>
-        </w:rPr>
-      </w:pPr>
-      <w:bookmarkStart w:id="47" w:name="_Toc17358200"/>
-      <w:r>
-        <w:rPr>
-          <w:rFonts w:ascii="Times New Roman" w:eastAsia="Times New Roman" w:hAnsi="Times New Roman" w:cs="Times New Roman"/>
-        </w:rPr>
-        <w:t>Service Enumeration</w:t>
-      </w:r>
-      <w:bookmarkEnd w:id="47"/>
     </w:p>
     <w:tbl>
       <w:tblPr>
@@ -10518,14 +10488,14 @@
           <w:rFonts w:ascii="Times New Roman" w:eastAsia="Times New Roman" w:hAnsi="Times New Roman" w:cs="Times New Roman"/>
         </w:rPr>
       </w:pPr>
-      <w:bookmarkStart w:id="48" w:name="_Toc17358201"/>
+      <w:bookmarkStart w:id="47" w:name="_Toc17358201"/>
       <w:r>
         <w:rPr>
           <w:rFonts w:ascii="Times New Roman" w:eastAsia="Times New Roman" w:hAnsi="Times New Roman" w:cs="Times New Roman"/>
         </w:rPr>
         <w:t>Privilege Escalation</w:t>
       </w:r>
-      <w:bookmarkEnd w:id="48"/>
+      <w:bookmarkEnd w:id="47"/>
     </w:p>
     <w:p>
       <w:pPr>
@@ -10702,7 +10672,7 @@
           <w:rFonts w:ascii="Times New Roman" w:eastAsia="Times New Roman" w:hAnsi="Times New Roman" w:cs="Times New Roman"/>
         </w:rPr>
       </w:pPr>
-      <w:bookmarkStart w:id="49" w:name="_Toc17358202"/>
+      <w:bookmarkStart w:id="48" w:name="_Toc17358202"/>
       <w:r>
         <w:rPr>
           <w:rFonts w:ascii="Times New Roman" w:eastAsia="Times New Roman" w:hAnsi="Times New Roman" w:cs="Times New Roman"/>
@@ -10710,6 +10680,38 @@
         <w:lastRenderedPageBreak/>
         <w:t>3.3 Maintaining Access</w:t>
       </w:r>
+      <w:bookmarkEnd w:id="48"/>
+    </w:p>
+    <w:p>
+      <w:pPr>
+        <w:spacing w:line="360" w:lineRule="auto"/>
+        <w:jc w:val="both"/>
+        <w:rPr>
+          <w:rFonts w:ascii="Times New Roman" w:eastAsia="Times New Roman" w:hAnsi="Times New Roman" w:cs="Times New Roman"/>
+        </w:rPr>
+      </w:pPr>
+      <w:r>
+        <w:rPr>
+          <w:rFonts w:ascii="Times New Roman" w:eastAsia="Times New Roman" w:hAnsi="Times New Roman" w:cs="Times New Roman"/>
+        </w:rPr>
+        <w:t xml:space="preserve">Maintaining access to a system is important to us as attackers, ensuring that we can get back into a system after it has been exploited is invaluable. The maintaining access phase of the penetration test focuses on ensuring that once the focused attack has occurred (i.e. a buffer overflow), we have administrative access over the system again. Many exploits may only be exploitable once and we may never be able to get back into a system after we have already performed the exploit. </w:t>
+      </w:r>
+    </w:p>
+    <w:p>
+      <w:pPr>
+        <w:pStyle w:val="Heading2"/>
+        <w:jc w:val="both"/>
+        <w:rPr>
+          <w:rFonts w:ascii="Times New Roman" w:eastAsia="Times New Roman" w:hAnsi="Times New Roman" w:cs="Times New Roman"/>
+        </w:rPr>
+      </w:pPr>
+      <w:bookmarkStart w:id="49" w:name="_Toc17358203"/>
+      <w:r>
+        <w:rPr>
+          <w:rFonts w:ascii="Times New Roman" w:eastAsia="Times New Roman" w:hAnsi="Times New Roman" w:cs="Times New Roman"/>
+        </w:rPr>
+        <w:t>3.4 House Cleaning</w:t>
+      </w:r>
       <w:bookmarkEnd w:id="49"/>
     </w:p>
     <w:p>
@@ -10724,114 +10726,68 @@
         <w:rPr>
           <w:rFonts w:ascii="Times New Roman" w:eastAsia="Times New Roman" w:hAnsi="Times New Roman" w:cs="Times New Roman"/>
         </w:rPr>
-        <w:t xml:space="preserve">Maintaining access to a system is important to us as attackers, ensuring that we can get back into a system after it has been exploited is invaluable. The maintaining access phase of the penetration test focuses on ensuring that once the focused attack has occurred (i.e. a buffer overflow), we have administrative access over the system again. Many exploits may only be exploitable once and we may never be able to get back into a system after we have already performed the exploit. </w:t>
-      </w:r>
-    </w:p>
-    <w:p>
-      <w:pPr>
-        <w:pStyle w:val="Heading2"/>
-        <w:jc w:val="both"/>
-        <w:rPr>
-          <w:rFonts w:ascii="Times New Roman" w:eastAsia="Times New Roman" w:hAnsi="Times New Roman" w:cs="Times New Roman"/>
-        </w:rPr>
-      </w:pPr>
-      <w:bookmarkStart w:id="50" w:name="_Toc17358203"/>
-      <w:r>
-        <w:rPr>
-          <w:rFonts w:ascii="Times New Roman" w:eastAsia="Times New Roman" w:hAnsi="Times New Roman" w:cs="Times New Roman"/>
-        </w:rPr>
-        <w:t>3.4 House Cleaning</w:t>
-      </w:r>
+        <w:t>The house cleaning portions of the assessment ensures that remnants of the penetration test are removed. Often fragments of tools or user accounts are left on an organization's computer which can cause security issues down the road. Ensuring that we are meticulous and no remnants of our penetration test are left over is important.</w:t>
+      </w:r>
+    </w:p>
+    <w:p>
+      <w:pPr>
+        <w:spacing w:line="360" w:lineRule="auto"/>
+        <w:jc w:val="both"/>
+        <w:rPr>
+          <w:rFonts w:ascii="Times New Roman" w:eastAsia="Times New Roman" w:hAnsi="Times New Roman" w:cs="Times New Roman"/>
+        </w:rPr>
+      </w:pPr>
+      <w:bookmarkStart w:id="50" w:name="_3rdcrjn" w:colFirst="0" w:colLast="0"/>
       <w:bookmarkEnd w:id="50"/>
-    </w:p>
-    <w:p>
-      <w:pPr>
-        <w:spacing w:line="360" w:lineRule="auto"/>
-        <w:jc w:val="both"/>
-        <w:rPr>
-          <w:rFonts w:ascii="Times New Roman" w:eastAsia="Times New Roman" w:hAnsi="Times New Roman" w:cs="Times New Roman"/>
-        </w:rPr>
-      </w:pPr>
-      <w:r>
-        <w:rPr>
-          <w:rFonts w:ascii="Times New Roman" w:eastAsia="Times New Roman" w:hAnsi="Times New Roman" w:cs="Times New Roman"/>
-        </w:rPr>
-        <w:t xml:space="preserve">The house cleaning portions of the assessment ensures that remnants of the penetration test are removed. Often fragments of tools or user accounts are left on an organization's computer which can cause security issues down the road. Ensuring that we are </w:t>
-      </w:r>
-      <w:proofErr w:type="gramStart"/>
-      <w:r>
-        <w:rPr>
-          <w:rFonts w:ascii="Times New Roman" w:eastAsia="Times New Roman" w:hAnsi="Times New Roman" w:cs="Times New Roman"/>
-        </w:rPr>
-        <w:t>meticulous</w:t>
-      </w:r>
-      <w:proofErr w:type="gramEnd"/>
-      <w:r>
-        <w:rPr>
-          <w:rFonts w:ascii="Times New Roman" w:eastAsia="Times New Roman" w:hAnsi="Times New Roman" w:cs="Times New Roman"/>
-        </w:rPr>
-        <w:t xml:space="preserve"> and no remnants of our penetration test are left over is important.</w:t>
-      </w:r>
-    </w:p>
-    <w:p>
-      <w:pPr>
-        <w:spacing w:line="360" w:lineRule="auto"/>
-        <w:jc w:val="both"/>
-        <w:rPr>
-          <w:rFonts w:ascii="Times New Roman" w:eastAsia="Times New Roman" w:hAnsi="Times New Roman" w:cs="Times New Roman"/>
-        </w:rPr>
-      </w:pPr>
-      <w:bookmarkStart w:id="51" w:name="_3rdcrjn" w:colFirst="0" w:colLast="0"/>
+      <w:r>
+        <w:rPr>
+          <w:rFonts w:ascii="Times New Roman" w:eastAsia="Times New Roman" w:hAnsi="Times New Roman" w:cs="Times New Roman"/>
+        </w:rPr>
+        <w:t xml:space="preserve">After collecting trophies from the </w:t>
+      </w:r>
+      <w:r>
+        <w:rPr>
+          <w:rFonts w:ascii="Times New Roman" w:eastAsia="Times New Roman" w:hAnsi="Times New Roman" w:cs="Times New Roman"/>
+        </w:rPr>
+        <w:t>Lab</w:t>
+      </w:r>
+      <w:r>
+        <w:rPr>
+          <w:rFonts w:ascii="Times New Roman" w:eastAsia="Times New Roman" w:hAnsi="Times New Roman" w:cs="Times New Roman"/>
+        </w:rPr>
+        <w:t xml:space="preserve"> network was completed, </w:t>
+      </w:r>
+      <w:r>
+        <w:rPr>
+          <w:rFonts w:ascii="Times New Roman" w:eastAsia="Times New Roman" w:hAnsi="Times New Roman" w:cs="Times New Roman"/>
+        </w:rPr>
+        <w:t>the student</w:t>
+      </w:r>
+      <w:r>
+        <w:rPr>
+          <w:rFonts w:ascii="Times New Roman" w:eastAsia="Times New Roman" w:hAnsi="Times New Roman" w:cs="Times New Roman"/>
+        </w:rPr>
+        <w:t xml:space="preserve"> removed all user accounts and passwords as well as the Meterpreter services installed on the system. Offensive Security should not have to remove any user accounts or services from the system.</w:t>
+      </w:r>
+    </w:p>
+    <w:p>
+      <w:pPr>
+        <w:pStyle w:val="Heading1"/>
+      </w:pPr>
+      <w:bookmarkStart w:id="51" w:name="_txm3hhftx55t" w:colFirst="0" w:colLast="0"/>
       <w:bookmarkEnd w:id="51"/>
       <w:r>
-        <w:rPr>
-          <w:rFonts w:ascii="Times New Roman" w:eastAsia="Times New Roman" w:hAnsi="Times New Roman" w:cs="Times New Roman"/>
-        </w:rPr>
-        <w:t xml:space="preserve">After collecting trophies from the </w:t>
-      </w:r>
-      <w:r>
-        <w:rPr>
-          <w:rFonts w:ascii="Times New Roman" w:eastAsia="Times New Roman" w:hAnsi="Times New Roman" w:cs="Times New Roman"/>
-        </w:rPr>
-        <w:t>Lab</w:t>
-      </w:r>
-      <w:r>
-        <w:rPr>
-          <w:rFonts w:ascii="Times New Roman" w:eastAsia="Times New Roman" w:hAnsi="Times New Roman" w:cs="Times New Roman"/>
-        </w:rPr>
-        <w:t xml:space="preserve"> network was completed, </w:t>
-      </w:r>
-      <w:r>
-        <w:rPr>
-          <w:rFonts w:ascii="Times New Roman" w:eastAsia="Times New Roman" w:hAnsi="Times New Roman" w:cs="Times New Roman"/>
-        </w:rPr>
-        <w:t>the student</w:t>
-      </w:r>
-      <w:r>
-        <w:rPr>
-          <w:rFonts w:ascii="Times New Roman" w:eastAsia="Times New Roman" w:hAnsi="Times New Roman" w:cs="Times New Roman"/>
-        </w:rPr>
-        <w:t xml:space="preserve"> removed all user accounts and passwords as well as the Meterpreter services installed on the system. Offensive Security should not have to remove any user accounts or services from the system.</w:t>
+        <w:br w:type="page"/>
       </w:r>
     </w:p>
     <w:p>
       <w:pPr>
         <w:pStyle w:val="Heading1"/>
-      </w:pPr>
-      <w:bookmarkStart w:id="52" w:name="_txm3hhftx55t" w:colFirst="0" w:colLast="0"/>
-      <w:bookmarkEnd w:id="52"/>
-      <w:r>
-        <w:br w:type="page"/>
-      </w:r>
-    </w:p>
-    <w:p>
-      <w:pPr>
-        <w:pStyle w:val="Heading1"/>
-        <w:rPr>
-          <w:rFonts w:ascii="Times New Roman" w:eastAsia="Times New Roman" w:hAnsi="Times New Roman" w:cs="Times New Roman"/>
-        </w:rPr>
-      </w:pPr>
-      <w:bookmarkStart w:id="53" w:name="_Toc17358204"/>
+        <w:rPr>
+          <w:rFonts w:ascii="Times New Roman" w:eastAsia="Times New Roman" w:hAnsi="Times New Roman" w:cs="Times New Roman"/>
+        </w:rPr>
+      </w:pPr>
+      <w:bookmarkStart w:id="52" w:name="_Toc17358204"/>
       <w:r>
         <w:rPr>
           <w:rFonts w:ascii="Times New Roman" w:eastAsia="Times New Roman" w:hAnsi="Times New Roman" w:cs="Times New Roman"/>
@@ -10839,7 +10795,7 @@
         <w:lastRenderedPageBreak/>
         <w:t>4.0 Additional Items</w:t>
       </w:r>
-      <w:bookmarkEnd w:id="53"/>
+      <w:bookmarkEnd w:id="52"/>
     </w:p>
     <w:p>
       <w:pPr>
@@ -10849,14 +10805,14 @@
           <w:rFonts w:ascii="Times New Roman" w:eastAsia="Times New Roman" w:hAnsi="Times New Roman" w:cs="Times New Roman"/>
         </w:rPr>
       </w:pPr>
-      <w:bookmarkStart w:id="54" w:name="_Toc17358205"/>
+      <w:bookmarkStart w:id="53" w:name="_Toc17358205"/>
       <w:r>
         <w:rPr>
           <w:rFonts w:ascii="Times New Roman" w:eastAsia="Times New Roman" w:hAnsi="Times New Roman" w:cs="Times New Roman"/>
         </w:rPr>
         <w:t>Appendix 1 - Proof and Local Contents:</w:t>
       </w:r>
-      <w:bookmarkEnd w:id="54"/>
+      <w:bookmarkEnd w:id="53"/>
     </w:p>
     <w:tbl>
       <w:tblPr>
@@ -11599,8 +11555,8 @@
           <w:rFonts w:ascii="Times New Roman" w:eastAsia="Times New Roman" w:hAnsi="Times New Roman" w:cs="Times New Roman"/>
         </w:rPr>
       </w:pPr>
-      <w:bookmarkStart w:id="55" w:name="_dojomr4sx7z6" w:colFirst="0" w:colLast="0"/>
-      <w:bookmarkEnd w:id="55"/>
+      <w:bookmarkStart w:id="54" w:name="_dojomr4sx7z6" w:colFirst="0" w:colLast="0"/>
+      <w:bookmarkEnd w:id="54"/>
     </w:p>
     <w:p>
       <w:r>
@@ -11615,7 +11571,7 @@
           <w:rFonts w:ascii="Times New Roman" w:eastAsia="Times New Roman" w:hAnsi="Times New Roman" w:cs="Times New Roman"/>
         </w:rPr>
       </w:pPr>
-      <w:bookmarkStart w:id="56" w:name="_Toc17358206"/>
+      <w:bookmarkStart w:id="55" w:name="_Toc17358206"/>
       <w:r>
         <w:rPr>
           <w:rFonts w:ascii="Times New Roman" w:eastAsia="Times New Roman" w:hAnsi="Times New Roman" w:cs="Times New Roman"/>
@@ -11623,366 +11579,366 @@
         <w:lastRenderedPageBreak/>
         <w:t>Appendix 2 – PWK Course Exercises</w:t>
       </w:r>
-      <w:bookmarkEnd w:id="56"/>
-    </w:p>
-    <w:p>
-      <w:pPr>
-        <w:rPr>
-          <w:rFonts w:ascii="Times New Roman" w:hAnsi="Times New Roman" w:cs="Times New Roman"/>
-          <w:b/>
-        </w:rPr>
-      </w:pPr>
-      <w:r>
-        <w:rPr>
-          <w:rFonts w:ascii="Times New Roman" w:hAnsi="Times New Roman" w:cs="Times New Roman"/>
-          <w:b/>
-        </w:rPr>
-        <w:t>1.3.13 - Exercises</w:t>
-      </w:r>
-    </w:p>
-    <w:p>
-      <w:pPr>
-        <w:rPr>
-          <w:rFonts w:ascii="Times New Roman" w:hAnsi="Times New Roman" w:cs="Times New Roman"/>
-          <w:b/>
-        </w:rPr>
-      </w:pPr>
-      <w:r>
-        <w:rPr>
-          <w:rFonts w:ascii="Times New Roman" w:hAnsi="Times New Roman" w:cs="Times New Roman"/>
-          <w:b/>
-        </w:rPr>
-        <w:t xml:space="preserve">2.2.1 - Exercises </w:t>
-      </w:r>
-    </w:p>
-    <w:p>
-      <w:pPr>
-        <w:rPr>
-          <w:rFonts w:ascii="Times New Roman" w:hAnsi="Times New Roman" w:cs="Times New Roman"/>
-          <w:b/>
-        </w:rPr>
-      </w:pPr>
-      <w:r>
-        <w:rPr>
-          <w:rFonts w:ascii="Times New Roman" w:hAnsi="Times New Roman" w:cs="Times New Roman"/>
-          <w:b/>
-        </w:rPr>
-        <w:t xml:space="preserve">2.3.5 - Exercises </w:t>
-      </w:r>
-    </w:p>
-    <w:p>
-      <w:pPr>
-        <w:rPr>
-          <w:rFonts w:ascii="Times New Roman" w:hAnsi="Times New Roman" w:cs="Times New Roman"/>
-          <w:b/>
-        </w:rPr>
-      </w:pPr>
-      <w:r>
-        <w:rPr>
-          <w:rFonts w:ascii="Times New Roman" w:hAnsi="Times New Roman" w:cs="Times New Roman"/>
-          <w:b/>
-        </w:rPr>
-        <w:t>2.4.3 - Exercises</w:t>
-      </w:r>
-    </w:p>
-    <w:p>
-      <w:pPr>
-        <w:rPr>
-          <w:rFonts w:ascii="Times New Roman" w:hAnsi="Times New Roman" w:cs="Times New Roman"/>
-          <w:b/>
-        </w:rPr>
-      </w:pPr>
-      <w:r>
-        <w:rPr>
-          <w:rFonts w:ascii="Times New Roman" w:hAnsi="Times New Roman" w:cs="Times New Roman"/>
-          <w:b/>
-        </w:rPr>
-        <w:t>3.1.3 - Exercises</w:t>
-      </w:r>
-    </w:p>
-    <w:p>
-      <w:pPr>
-        <w:rPr>
-          <w:rFonts w:ascii="Times New Roman" w:hAnsi="Times New Roman" w:cs="Times New Roman"/>
-          <w:b/>
-        </w:rPr>
-      </w:pPr>
-      <w:r>
-        <w:rPr>
-          <w:rFonts w:ascii="Times New Roman" w:hAnsi="Times New Roman" w:cs="Times New Roman"/>
-          <w:b/>
-        </w:rPr>
-        <w:t>3.2.1 – Exercises</w:t>
-      </w:r>
-    </w:p>
-    <w:p>
-      <w:pPr>
-        <w:rPr>
-          <w:rFonts w:ascii="Times New Roman" w:hAnsi="Times New Roman" w:cs="Times New Roman"/>
-          <w:b/>
-        </w:rPr>
-      </w:pPr>
-      <w:r>
-        <w:rPr>
-          <w:rFonts w:ascii="Times New Roman" w:hAnsi="Times New Roman" w:cs="Times New Roman"/>
-          <w:b/>
-        </w:rPr>
-        <w:t>3.3.3 – Exercises</w:t>
-      </w:r>
-    </w:p>
-    <w:p>
-      <w:pPr>
-        <w:rPr>
-          <w:rFonts w:ascii="Times New Roman" w:hAnsi="Times New Roman" w:cs="Times New Roman"/>
-          <w:b/>
-        </w:rPr>
-      </w:pPr>
-      <w:r>
-        <w:rPr>
-          <w:rFonts w:ascii="Times New Roman" w:hAnsi="Times New Roman" w:cs="Times New Roman"/>
-          <w:b/>
-        </w:rPr>
-        <w:t xml:space="preserve">4.1.7 - Exercises </w:t>
-      </w:r>
-    </w:p>
-    <w:p>
-      <w:pPr>
-        <w:rPr>
-          <w:rFonts w:ascii="Times New Roman" w:hAnsi="Times New Roman" w:cs="Times New Roman"/>
-          <w:b/>
-        </w:rPr>
-      </w:pPr>
-      <w:r>
-        <w:rPr>
-          <w:rFonts w:ascii="Times New Roman" w:hAnsi="Times New Roman" w:cs="Times New Roman"/>
-          <w:b/>
-        </w:rPr>
-        <w:t xml:space="preserve">4.2.8 - Exercises </w:t>
-      </w:r>
-    </w:p>
-    <w:p>
-      <w:pPr>
-        <w:rPr>
-          <w:rFonts w:ascii="Times New Roman" w:hAnsi="Times New Roman" w:cs="Times New Roman"/>
-          <w:b/>
-        </w:rPr>
-      </w:pPr>
-      <w:r>
-        <w:rPr>
-          <w:rFonts w:ascii="Times New Roman" w:hAnsi="Times New Roman" w:cs="Times New Roman"/>
-          <w:b/>
-        </w:rPr>
-        <w:t>4.3.4 – Exercises</w:t>
-      </w:r>
-    </w:p>
-    <w:p>
-      <w:pPr>
-        <w:rPr>
-          <w:rFonts w:ascii="Times New Roman" w:hAnsi="Times New Roman" w:cs="Times New Roman"/>
-          <w:b/>
-        </w:rPr>
-      </w:pPr>
-      <w:r>
-        <w:rPr>
-          <w:rFonts w:ascii="Times New Roman" w:hAnsi="Times New Roman" w:cs="Times New Roman"/>
-          <w:b/>
-        </w:rPr>
-        <w:t>4.4.1 – Exercise</w:t>
-      </w:r>
-    </w:p>
-    <w:p>
-      <w:pPr>
-        <w:rPr>
-          <w:rFonts w:ascii="Times New Roman" w:hAnsi="Times New Roman" w:cs="Times New Roman"/>
-          <w:b/>
-        </w:rPr>
-      </w:pPr>
-      <w:r>
-        <w:rPr>
-          <w:rFonts w:ascii="Times New Roman" w:hAnsi="Times New Roman" w:cs="Times New Roman"/>
-          <w:b/>
-        </w:rPr>
-        <w:t>4.5.4 – Exercises</w:t>
-      </w:r>
-    </w:p>
-    <w:p>
-      <w:pPr>
-        <w:rPr>
-          <w:rFonts w:ascii="Times New Roman" w:hAnsi="Times New Roman" w:cs="Times New Roman"/>
-          <w:b/>
-        </w:rPr>
-      </w:pPr>
-      <w:r>
-        <w:rPr>
-          <w:rFonts w:ascii="Times New Roman" w:hAnsi="Times New Roman" w:cs="Times New Roman"/>
-          <w:b/>
-        </w:rPr>
-        <w:t>5.2.2 – Exercises</w:t>
-      </w:r>
-    </w:p>
-    <w:p>
-      <w:pPr>
-        <w:rPr>
-          <w:rFonts w:ascii="Times New Roman" w:hAnsi="Times New Roman" w:cs="Times New Roman"/>
-          <w:b/>
-        </w:rPr>
-      </w:pPr>
-      <w:r>
-        <w:rPr>
-          <w:rFonts w:ascii="Times New Roman" w:hAnsi="Times New Roman" w:cs="Times New Roman"/>
-          <w:b/>
-        </w:rPr>
-        <w:t>6.1.4 – Exercises</w:t>
-      </w:r>
-    </w:p>
-    <w:p>
-      <w:pPr>
-        <w:rPr>
-          <w:rFonts w:ascii="Times New Roman" w:hAnsi="Times New Roman" w:cs="Times New Roman"/>
-          <w:b/>
-        </w:rPr>
-      </w:pPr>
-      <w:r>
-        <w:rPr>
-          <w:rFonts w:ascii="Times New Roman" w:hAnsi="Times New Roman" w:cs="Times New Roman"/>
-          <w:b/>
-        </w:rPr>
-        <w:t>7.2.3 – Exercises</w:t>
-      </w:r>
-    </w:p>
-    <w:p>
-      <w:pPr>
-        <w:rPr>
-          <w:rFonts w:ascii="Times New Roman" w:hAnsi="Times New Roman" w:cs="Times New Roman"/>
-          <w:b/>
-        </w:rPr>
-      </w:pPr>
-      <w:r>
-        <w:rPr>
-          <w:rFonts w:ascii="Times New Roman" w:hAnsi="Times New Roman" w:cs="Times New Roman"/>
-          <w:b/>
-        </w:rPr>
-        <w:t>7.4.1 – Exercises</w:t>
-      </w:r>
-    </w:p>
-    <w:p>
-      <w:pPr>
-        <w:rPr>
-          <w:rFonts w:ascii="Times New Roman" w:hAnsi="Times New Roman" w:cs="Times New Roman"/>
-          <w:b/>
-        </w:rPr>
-      </w:pPr>
-      <w:r>
-        <w:rPr>
-          <w:rFonts w:ascii="Times New Roman" w:hAnsi="Times New Roman" w:cs="Times New Roman"/>
-          <w:b/>
-        </w:rPr>
-        <w:t>7.5.2 – Exercises</w:t>
-      </w:r>
-    </w:p>
-    <w:p>
-      <w:pPr>
-        <w:rPr>
-          <w:rFonts w:ascii="Times New Roman" w:hAnsi="Times New Roman" w:cs="Times New Roman"/>
-          <w:b/>
-        </w:rPr>
-      </w:pPr>
-      <w:r>
-        <w:rPr>
-          <w:rFonts w:ascii="Times New Roman" w:hAnsi="Times New Roman" w:cs="Times New Roman"/>
-          <w:b/>
-        </w:rPr>
-        <w:t>7.7.1 – Exercises</w:t>
-      </w:r>
-    </w:p>
-    <w:p>
-      <w:pPr>
-        <w:rPr>
-          <w:rFonts w:ascii="Times New Roman" w:hAnsi="Times New Roman" w:cs="Times New Roman"/>
-          <w:b/>
-        </w:rPr>
-      </w:pPr>
-      <w:r>
-        <w:rPr>
-          <w:rFonts w:ascii="Times New Roman" w:hAnsi="Times New Roman" w:cs="Times New Roman"/>
-          <w:b/>
-        </w:rPr>
-        <w:t>7.8.1 – Exercises</w:t>
-      </w:r>
-    </w:p>
-    <w:p>
-      <w:pPr>
-        <w:rPr>
-          <w:rFonts w:ascii="Times New Roman" w:hAnsi="Times New Roman" w:cs="Times New Roman"/>
-          <w:b/>
-        </w:rPr>
-      </w:pPr>
-      <w:r>
-        <w:rPr>
-          <w:rFonts w:ascii="Times New Roman" w:hAnsi="Times New Roman" w:cs="Times New Roman"/>
-          <w:b/>
-        </w:rPr>
-        <w:t>8.2.1 – Exercise</w:t>
-      </w:r>
-    </w:p>
-    <w:p>
-      <w:pPr>
-        <w:rPr>
-          <w:rFonts w:ascii="Times New Roman" w:hAnsi="Times New Roman" w:cs="Times New Roman"/>
-          <w:b/>
-        </w:rPr>
-      </w:pPr>
-      <w:r>
-        <w:rPr>
-          <w:rFonts w:ascii="Times New Roman" w:hAnsi="Times New Roman" w:cs="Times New Roman"/>
-          <w:b/>
-        </w:rPr>
-        <w:t>8.6.1 – Exercises</w:t>
-      </w:r>
-    </w:p>
-    <w:p>
-      <w:pPr>
-        <w:rPr>
-          <w:rFonts w:ascii="Times New Roman" w:hAnsi="Times New Roman" w:cs="Times New Roman"/>
-          <w:b/>
-        </w:rPr>
-      </w:pPr>
-      <w:r>
-        <w:rPr>
-          <w:rFonts w:ascii="Times New Roman" w:hAnsi="Times New Roman" w:cs="Times New Roman"/>
-          <w:b/>
-        </w:rPr>
-        <w:t>8.8.1 – Exercise</w:t>
-      </w:r>
-    </w:p>
-    <w:p>
-      <w:pPr>
-        <w:rPr>
-          <w:rFonts w:ascii="Times New Roman" w:hAnsi="Times New Roman" w:cs="Times New Roman"/>
-          <w:b/>
-        </w:rPr>
-      </w:pPr>
-      <w:r>
-        <w:rPr>
-          <w:rFonts w:ascii="Times New Roman" w:hAnsi="Times New Roman" w:cs="Times New Roman"/>
-          <w:b/>
-        </w:rPr>
-        <w:t>9.2.3 – Exercises</w:t>
-      </w:r>
-    </w:p>
-    <w:p>
-      <w:pPr>
-        <w:rPr>
-          <w:rFonts w:ascii="Times New Roman" w:hAnsi="Times New Roman" w:cs="Times New Roman"/>
-          <w:b/>
-        </w:rPr>
-      </w:pPr>
-      <w:r>
-        <w:rPr>
-          <w:rFonts w:ascii="Times New Roman" w:hAnsi="Times New Roman" w:cs="Times New Roman"/>
-          <w:b/>
-        </w:rPr>
-        <w:t>11.2.3 – Exercises</w:t>
+      <w:bookmarkEnd w:id="55"/>
+    </w:p>
+    <w:p>
+      <w:pPr>
+        <w:rPr>
+          <w:rFonts w:ascii="Times New Roman" w:hAnsi="Times New Roman" w:cs="Times New Roman"/>
+          <w:b/>
+        </w:rPr>
+      </w:pPr>
+      <w:r>
+        <w:rPr>
+          <w:rFonts w:ascii="Times New Roman" w:hAnsi="Times New Roman" w:cs="Times New Roman"/>
+          <w:b/>
+        </w:rPr>
+        <w:t>2.3.6 - Exercises</w:t>
+      </w:r>
+    </w:p>
+    <w:p>
+      <w:pPr>
+        <w:rPr>
+          <w:rFonts w:ascii="Times New Roman" w:hAnsi="Times New Roman" w:cs="Times New Roman"/>
+          <w:b/>
+        </w:rPr>
+      </w:pPr>
+      <w:r>
+        <w:rPr>
+          <w:rFonts w:ascii="Times New Roman" w:hAnsi="Times New Roman" w:cs="Times New Roman"/>
+          <w:b/>
+        </w:rPr>
+        <w:t>2.4.3.4 - Exercises</w:t>
+      </w:r>
+    </w:p>
+    <w:p>
+      <w:pPr>
+        <w:rPr>
+          <w:rFonts w:ascii="Times New Roman" w:hAnsi="Times New Roman" w:cs="Times New Roman"/>
+          <w:b/>
+        </w:rPr>
+      </w:pPr>
+      <w:r>
+        <w:rPr>
+          <w:rFonts w:ascii="Times New Roman" w:hAnsi="Times New Roman" w:cs="Times New Roman"/>
+          <w:b/>
+        </w:rPr>
+        <w:t>2.5.3 - Exercises</w:t>
+      </w:r>
+    </w:p>
+    <w:p>
+      <w:pPr>
+        <w:rPr>
+          <w:rFonts w:ascii="Times New Roman" w:hAnsi="Times New Roman" w:cs="Times New Roman"/>
+          <w:b/>
+        </w:rPr>
+      </w:pPr>
+      <w:r>
+        <w:rPr>
+          <w:rFonts w:ascii="Times New Roman" w:hAnsi="Times New Roman" w:cs="Times New Roman"/>
+          <w:b/>
+        </w:rPr>
+        <w:t>2.6.6.1 - Exercises</w:t>
+      </w:r>
+    </w:p>
+    <w:p>
+      <w:pPr>
+        <w:rPr>
+          <w:rFonts w:ascii="Times New Roman" w:hAnsi="Times New Roman" w:cs="Times New Roman"/>
+          <w:b/>
+        </w:rPr>
+      </w:pPr>
+      <w:r>
+        <w:rPr>
+          <w:rFonts w:ascii="Times New Roman" w:hAnsi="Times New Roman" w:cs="Times New Roman"/>
+          <w:b/>
+        </w:rPr>
+        <w:t>3.1.3.2 - Exercises</w:t>
+      </w:r>
+    </w:p>
+    <w:p>
+      <w:pPr>
+        <w:rPr>
+          <w:rFonts w:ascii="Times New Roman" w:hAnsi="Times New Roman" w:cs="Times New Roman"/>
+          <w:b/>
+        </w:rPr>
+      </w:pPr>
+      <w:r>
+        <w:rPr>
+          <w:rFonts w:ascii="Times New Roman" w:hAnsi="Times New Roman" w:cs="Times New Roman"/>
+          <w:b/>
+        </w:rPr>
+        <w:t>3.2.5.1 - Exercises</w:t>
+      </w:r>
+    </w:p>
+    <w:p>
+      <w:pPr>
+        <w:rPr>
+          <w:rFonts w:ascii="Times New Roman" w:hAnsi="Times New Roman" w:cs="Times New Roman"/>
+          <w:b/>
+        </w:rPr>
+      </w:pPr>
+      <w:r>
+        <w:rPr>
+          <w:rFonts w:ascii="Times New Roman" w:hAnsi="Times New Roman" w:cs="Times New Roman"/>
+          <w:b/>
+        </w:rPr>
+        <w:t>3.3.5.1 - Exercises</w:t>
+      </w:r>
+    </w:p>
+    <w:p>
+      <w:pPr>
+        <w:rPr>
+          <w:rFonts w:ascii="Times New Roman" w:hAnsi="Times New Roman" w:cs="Times New Roman"/>
+          <w:b/>
+        </w:rPr>
+      </w:pPr>
+      <w:r>
+        <w:rPr>
+          <w:rFonts w:ascii="Times New Roman" w:hAnsi="Times New Roman" w:cs="Times New Roman"/>
+          <w:b/>
+        </w:rPr>
+        <w:t>3.5.3.1 - Exercises</w:t>
+      </w:r>
+    </w:p>
+    <w:p>
+      <w:pPr>
+        <w:rPr>
+          <w:rFonts w:ascii="Times New Roman" w:hAnsi="Times New Roman" w:cs="Times New Roman"/>
+          <w:b/>
+        </w:rPr>
+      </w:pPr>
+      <w:r>
+        <w:rPr>
+          <w:rFonts w:ascii="Times New Roman" w:hAnsi="Times New Roman" w:cs="Times New Roman"/>
+          <w:b/>
+        </w:rPr>
+        <w:t>3.6.3.1 - Exercises</w:t>
+      </w:r>
+    </w:p>
+    <w:p>
+      <w:pPr>
+        <w:rPr>
+          <w:rFonts w:ascii="Times New Roman" w:hAnsi="Times New Roman" w:cs="Times New Roman"/>
+          <w:b/>
+        </w:rPr>
+      </w:pPr>
+      <w:r>
+        <w:rPr>
+          <w:rFonts w:ascii="Times New Roman" w:hAnsi="Times New Roman" w:cs="Times New Roman"/>
+          <w:b/>
+        </w:rPr>
+        <w:t>3.7.2.1 - Exercises</w:t>
+      </w:r>
+    </w:p>
+    <w:p>
+      <w:pPr>
+        <w:rPr>
+          <w:rFonts w:ascii="Times New Roman" w:hAnsi="Times New Roman" w:cs="Times New Roman"/>
+          <w:b/>
+        </w:rPr>
+      </w:pPr>
+      <w:r>
+        <w:rPr>
+          <w:rFonts w:ascii="Times New Roman" w:hAnsi="Times New Roman" w:cs="Times New Roman"/>
+          <w:b/>
+        </w:rPr>
+        <w:t>3.8.3.1 - Exercise</w:t>
+      </w:r>
+    </w:p>
+    <w:p>
+      <w:pPr>
+        <w:rPr>
+          <w:rFonts w:ascii="Times New Roman" w:hAnsi="Times New Roman" w:cs="Times New Roman"/>
+          <w:b/>
+        </w:rPr>
+      </w:pPr>
+      <w:r>
+        <w:rPr>
+          <w:rFonts w:ascii="Times New Roman" w:hAnsi="Times New Roman" w:cs="Times New Roman"/>
+          <w:b/>
+        </w:rPr>
+        <w:t>3.9.3.1 - Exercises</w:t>
+      </w:r>
+    </w:p>
+    <w:p>
+      <w:pPr>
+        <w:rPr>
+          <w:rFonts w:ascii="Times New Roman" w:hAnsi="Times New Roman" w:cs="Times New Roman"/>
+          <w:b/>
+        </w:rPr>
+      </w:pPr>
+      <w:r>
+        <w:rPr>
+          <w:rFonts w:ascii="Times New Roman" w:hAnsi="Times New Roman" w:cs="Times New Roman"/>
+          <w:b/>
+        </w:rPr>
+        <w:t>4.1.4.3 - Exercises</w:t>
+      </w:r>
+    </w:p>
+    <w:p>
+      <w:pPr>
+        <w:rPr>
+          <w:rFonts w:ascii="Times New Roman" w:hAnsi="Times New Roman" w:cs="Times New Roman"/>
+          <w:b/>
+        </w:rPr>
+      </w:pPr>
+      <w:r>
+        <w:rPr>
+          <w:rFonts w:ascii="Times New Roman" w:hAnsi="Times New Roman" w:cs="Times New Roman"/>
+          <w:b/>
+        </w:rPr>
+        <w:t>4.2.4.1 - Exercises</w:t>
+      </w:r>
+    </w:p>
+    <w:p>
+      <w:pPr>
+        <w:rPr>
+          <w:rFonts w:ascii="Times New Roman" w:hAnsi="Times New Roman" w:cs="Times New Roman"/>
+          <w:b/>
+        </w:rPr>
+      </w:pPr>
+      <w:r>
+        <w:rPr>
+          <w:rFonts w:ascii="Times New Roman" w:hAnsi="Times New Roman" w:cs="Times New Roman"/>
+          <w:b/>
+        </w:rPr>
+        <w:t>4.3.8.1 - Exercises</w:t>
+      </w:r>
+    </w:p>
+    <w:p>
+      <w:pPr>
+        <w:rPr>
+          <w:rFonts w:ascii="Times New Roman" w:hAnsi="Times New Roman" w:cs="Times New Roman"/>
+          <w:b/>
+        </w:rPr>
+      </w:pPr>
+      <w:r>
+        <w:rPr>
+          <w:rFonts w:ascii="Times New Roman" w:hAnsi="Times New Roman" w:cs="Times New Roman"/>
+          <w:b/>
+        </w:rPr>
+        <w:t>4.4.5.1 - Exercises</w:t>
+      </w:r>
+    </w:p>
+    <w:p>
+      <w:pPr>
+        <w:rPr>
+          <w:rFonts w:ascii="Times New Roman" w:hAnsi="Times New Roman" w:cs="Times New Roman"/>
+          <w:b/>
+        </w:rPr>
+      </w:pPr>
+      <w:r>
+        <w:rPr>
+          <w:rFonts w:ascii="Times New Roman" w:hAnsi="Times New Roman" w:cs="Times New Roman"/>
+          <w:b/>
+        </w:rPr>
+        <w:t>4.5.3.1 - Exercises</w:t>
+      </w:r>
+    </w:p>
+    <w:p>
+      <w:pPr>
+        <w:rPr>
+          <w:rFonts w:ascii="Times New Roman" w:hAnsi="Times New Roman" w:cs="Times New Roman"/>
+          <w:b/>
+        </w:rPr>
+      </w:pPr>
+      <w:r>
+        <w:rPr>
+          <w:rFonts w:ascii="Times New Roman" w:hAnsi="Times New Roman" w:cs="Times New Roman"/>
+          <w:b/>
+        </w:rPr>
+        <w:t>5.7.3.1 - Exercises</w:t>
+      </w:r>
+    </w:p>
+    <w:p>
+      <w:pPr>
+        <w:rPr>
+          <w:rFonts w:ascii="Times New Roman" w:hAnsi="Times New Roman" w:cs="Times New Roman"/>
+          <w:b/>
+        </w:rPr>
+      </w:pPr>
+      <w:r>
+        <w:rPr>
+          <w:rFonts w:ascii="Times New Roman" w:hAnsi="Times New Roman" w:cs="Times New Roman"/>
+          <w:b/>
+        </w:rPr>
+        <w:t>6.3.1.1 - Exercise</w:t>
+      </w:r>
+    </w:p>
+    <w:p>
+      <w:pPr>
+        <w:rPr>
+          <w:rFonts w:ascii="Times New Roman" w:hAnsi="Times New Roman" w:cs="Times New Roman"/>
+          <w:b/>
+        </w:rPr>
+      </w:pPr>
+      <w:r>
+        <w:rPr>
+          <w:rFonts w:ascii="Times New Roman" w:hAnsi="Times New Roman" w:cs="Times New Roman"/>
+          <w:b/>
+        </w:rPr>
+        <w:t>6.4.1.1 - Exercises</w:t>
+      </w:r>
+    </w:p>
+    <w:p>
+      <w:pPr>
+        <w:rPr>
+          <w:rFonts w:ascii="Times New Roman" w:hAnsi="Times New Roman" w:cs="Times New Roman"/>
+          <w:b/>
+        </w:rPr>
+      </w:pPr>
+      <w:r>
+        <w:rPr>
+          <w:rFonts w:ascii="Times New Roman" w:hAnsi="Times New Roman" w:cs="Times New Roman"/>
+          <w:b/>
+        </w:rPr>
+        <w:t>6.5.1.1 - Exercise</w:t>
+      </w:r>
+    </w:p>
+    <w:p>
+      <w:pPr>
+        <w:rPr>
+          <w:rFonts w:ascii="Times New Roman" w:hAnsi="Times New Roman" w:cs="Times New Roman"/>
+          <w:b/>
+        </w:rPr>
+      </w:pPr>
+      <w:r>
+        <w:rPr>
+          <w:rFonts w:ascii="Times New Roman" w:hAnsi="Times New Roman" w:cs="Times New Roman"/>
+          <w:b/>
+        </w:rPr>
+        <w:t>6.6.1.1 - Exercise</w:t>
+      </w:r>
+    </w:p>
+    <w:p>
+      <w:pPr>
+        <w:rPr>
+          <w:rFonts w:ascii="Times New Roman" w:hAnsi="Times New Roman" w:cs="Times New Roman"/>
+          <w:b/>
+        </w:rPr>
+      </w:pPr>
+      <w:r>
+        <w:rPr>
+          <w:rFonts w:ascii="Times New Roman" w:hAnsi="Times New Roman" w:cs="Times New Roman"/>
+          <w:b/>
+        </w:rPr>
+        <w:t>6.7.1.1 - Exercise</w:t>
+      </w:r>
+    </w:p>
+    <w:p>
+      <w:pPr>
+        <w:rPr>
+          <w:rFonts w:ascii="Times New Roman" w:hAnsi="Times New Roman" w:cs="Times New Roman"/>
+          <w:b/>
+        </w:rPr>
+      </w:pPr>
+      <w:r>
+        <w:rPr>
+          <w:rFonts w:ascii="Times New Roman" w:hAnsi="Times New Roman" w:cs="Times New Roman"/>
+          <w:b/>
+        </w:rPr>
+        <w:t>6.12.1.1 - Exercises</w:t>
       </w:r>
     </w:p>
     <w:p>
@@ -11998,262 +11954,1465 @@
           <w:b/>
         </w:rPr>
         <w:lastRenderedPageBreak/>
-        <w:t>12.2.3 – Exercises</w:t>
-      </w:r>
-    </w:p>
-    <w:p>
-      <w:pPr>
-        <w:rPr>
-          <w:rFonts w:ascii="Times New Roman" w:hAnsi="Times New Roman" w:cs="Times New Roman"/>
-          <w:b/>
-        </w:rPr>
-      </w:pPr>
-      <w:r>
-        <w:rPr>
-          <w:rFonts w:ascii="Times New Roman" w:hAnsi="Times New Roman" w:cs="Times New Roman"/>
-          <w:b/>
-        </w:rPr>
-        <w:t>12.3.1 – Exercises</w:t>
-      </w:r>
-    </w:p>
-    <w:p>
-      <w:pPr>
-        <w:rPr>
-          <w:rFonts w:ascii="Times New Roman" w:hAnsi="Times New Roman" w:cs="Times New Roman"/>
-          <w:b/>
-        </w:rPr>
-      </w:pPr>
-      <w:r>
-        <w:rPr>
-          <w:rFonts w:ascii="Times New Roman" w:hAnsi="Times New Roman" w:cs="Times New Roman"/>
-          <w:b/>
-        </w:rPr>
-        <w:t>13.2.3 – Exercises</w:t>
-      </w:r>
-    </w:p>
-    <w:p>
-      <w:pPr>
-        <w:rPr>
-          <w:rFonts w:ascii="Times New Roman" w:hAnsi="Times New Roman" w:cs="Times New Roman"/>
-          <w:b/>
-        </w:rPr>
-      </w:pPr>
-      <w:r>
-        <w:rPr>
-          <w:rFonts w:ascii="Times New Roman" w:hAnsi="Times New Roman" w:cs="Times New Roman"/>
-          <w:b/>
-        </w:rPr>
-        <w:t>13.3.1.3 – Exercises</w:t>
-      </w:r>
-    </w:p>
-    <w:p>
-      <w:pPr>
-        <w:rPr>
-          <w:rFonts w:ascii="Times New Roman" w:hAnsi="Times New Roman" w:cs="Times New Roman"/>
-          <w:b/>
-        </w:rPr>
-      </w:pPr>
-      <w:r>
-        <w:rPr>
-          <w:rFonts w:ascii="Times New Roman" w:hAnsi="Times New Roman" w:cs="Times New Roman"/>
-          <w:b/>
-        </w:rPr>
-        <w:t>13.3.2.1 – Exercise</w:t>
-      </w:r>
-    </w:p>
-    <w:p>
-      <w:pPr>
-        <w:rPr>
-          <w:rFonts w:ascii="Times New Roman" w:hAnsi="Times New Roman" w:cs="Times New Roman"/>
-          <w:b/>
-        </w:rPr>
-      </w:pPr>
-      <w:r>
-        <w:rPr>
-          <w:rFonts w:ascii="Times New Roman" w:hAnsi="Times New Roman" w:cs="Times New Roman"/>
-          <w:b/>
-        </w:rPr>
-        <w:t>13.4.1.1 – Exercises</w:t>
-      </w:r>
-    </w:p>
-    <w:p>
-      <w:pPr>
-        <w:rPr>
-          <w:rFonts w:ascii="Times New Roman" w:hAnsi="Times New Roman" w:cs="Times New Roman"/>
-          <w:b/>
-        </w:rPr>
-      </w:pPr>
-      <w:r>
-        <w:rPr>
-          <w:rFonts w:ascii="Times New Roman" w:hAnsi="Times New Roman" w:cs="Times New Roman"/>
-          <w:b/>
-        </w:rPr>
-        <w:t>13.4.5.1 – Exercises</w:t>
-      </w:r>
-    </w:p>
-    <w:p>
-      <w:pPr>
-        <w:rPr>
-          <w:rFonts w:ascii="Times New Roman" w:hAnsi="Times New Roman" w:cs="Times New Roman"/>
-          <w:b/>
-        </w:rPr>
-      </w:pPr>
-      <w:r>
-        <w:rPr>
-          <w:rFonts w:ascii="Times New Roman" w:hAnsi="Times New Roman" w:cs="Times New Roman"/>
-          <w:b/>
-        </w:rPr>
-        <w:t>13.4.6.1 – Exercises</w:t>
-      </w:r>
-    </w:p>
-    <w:p>
-      <w:pPr>
-        <w:rPr>
-          <w:rFonts w:ascii="Times New Roman" w:hAnsi="Times New Roman" w:cs="Times New Roman"/>
-          <w:b/>
-        </w:rPr>
-      </w:pPr>
-      <w:r>
-        <w:rPr>
-          <w:rFonts w:ascii="Times New Roman" w:hAnsi="Times New Roman" w:cs="Times New Roman"/>
-          <w:b/>
-        </w:rPr>
-        <w:t>13.5.1 – Exercises</w:t>
-      </w:r>
-    </w:p>
-    <w:p>
-      <w:pPr>
-        <w:rPr>
-          <w:rFonts w:ascii="Times New Roman" w:hAnsi="Times New Roman" w:cs="Times New Roman"/>
-          <w:b/>
-        </w:rPr>
-      </w:pPr>
-      <w:r>
-        <w:rPr>
-          <w:rFonts w:ascii="Times New Roman" w:hAnsi="Times New Roman" w:cs="Times New Roman"/>
-          <w:b/>
-        </w:rPr>
-        <w:t>13.6.1 – Exercises</w:t>
-      </w:r>
-    </w:p>
-    <w:p>
-      <w:pPr>
-        <w:rPr>
-          <w:rFonts w:ascii="Times New Roman" w:hAnsi="Times New Roman" w:cs="Times New Roman"/>
-          <w:b/>
-        </w:rPr>
-      </w:pPr>
-      <w:r>
-        <w:rPr>
-          <w:rFonts w:ascii="Times New Roman" w:hAnsi="Times New Roman" w:cs="Times New Roman"/>
-          <w:b/>
-        </w:rPr>
-        <w:t>14.1.5 – Exercises</w:t>
-      </w:r>
-    </w:p>
-    <w:p>
-      <w:pPr>
-        <w:rPr>
-          <w:rFonts w:ascii="Times New Roman" w:hAnsi="Times New Roman" w:cs="Times New Roman"/>
-          <w:b/>
-        </w:rPr>
-      </w:pPr>
-      <w:r>
-        <w:rPr>
-          <w:rFonts w:ascii="Times New Roman" w:hAnsi="Times New Roman" w:cs="Times New Roman"/>
-          <w:b/>
-        </w:rPr>
-        <w:t>14.2.3 – Exercises</w:t>
-      </w:r>
-    </w:p>
-    <w:p>
-      <w:pPr>
-        <w:rPr>
-          <w:rFonts w:ascii="Times New Roman" w:hAnsi="Times New Roman" w:cs="Times New Roman"/>
-          <w:b/>
-        </w:rPr>
-      </w:pPr>
-      <w:r>
-        <w:rPr>
-          <w:rFonts w:ascii="Times New Roman" w:hAnsi="Times New Roman" w:cs="Times New Roman"/>
-          <w:b/>
-        </w:rPr>
-        <w:t>14.3.6 – Exercises</w:t>
-      </w:r>
-    </w:p>
-    <w:p>
-      <w:pPr>
-        <w:rPr>
-          <w:rFonts w:ascii="Times New Roman" w:hAnsi="Times New Roman" w:cs="Times New Roman"/>
-          <w:b/>
-        </w:rPr>
-      </w:pPr>
-      <w:r>
-        <w:rPr>
-          <w:rFonts w:ascii="Times New Roman" w:hAnsi="Times New Roman" w:cs="Times New Roman"/>
-          <w:b/>
-        </w:rPr>
-        <w:t>15.5.1 – Exercises</w:t>
-      </w:r>
-    </w:p>
-    <w:p>
-      <w:pPr>
-        <w:rPr>
-          <w:rFonts w:ascii="Times New Roman" w:hAnsi="Times New Roman" w:cs="Times New Roman"/>
-          <w:b/>
-        </w:rPr>
-      </w:pPr>
-      <w:r>
-        <w:rPr>
-          <w:rFonts w:ascii="Times New Roman" w:hAnsi="Times New Roman" w:cs="Times New Roman"/>
-          <w:b/>
-        </w:rPr>
-        <w:t>16.4.3 – Exercises</w:t>
-      </w:r>
-    </w:p>
-    <w:p>
-      <w:pPr>
-        <w:rPr>
-          <w:rFonts w:ascii="Times New Roman" w:hAnsi="Times New Roman" w:cs="Times New Roman"/>
-          <w:b/>
-        </w:rPr>
-      </w:pPr>
-      <w:r>
-        <w:rPr>
-          <w:rFonts w:ascii="Times New Roman" w:hAnsi="Times New Roman" w:cs="Times New Roman"/>
-          <w:b/>
-        </w:rPr>
-        <w:t>16.5.1 – Exercises</w:t>
-      </w:r>
-    </w:p>
-    <w:p>
-      <w:pPr>
-        <w:rPr>
-          <w:rFonts w:ascii="Times New Roman" w:hAnsi="Times New Roman" w:cs="Times New Roman"/>
-          <w:b/>
-        </w:rPr>
-      </w:pPr>
-      <w:r>
-        <w:rPr>
-          <w:rFonts w:ascii="Times New Roman" w:hAnsi="Times New Roman" w:cs="Times New Roman"/>
-          <w:b/>
-        </w:rPr>
-        <w:t>16.6.8 – Exercises</w:t>
-      </w:r>
-    </w:p>
-    <w:p>
-      <w:pPr>
-        <w:rPr>
-          <w:rFonts w:ascii="Times New Roman" w:hAnsi="Times New Roman" w:cs="Times New Roman"/>
-          <w:b/>
-        </w:rPr>
-      </w:pPr>
-      <w:r>
-        <w:rPr>
-          <w:rFonts w:ascii="Times New Roman" w:hAnsi="Times New Roman" w:cs="Times New Roman"/>
-          <w:b/>
-        </w:rPr>
-        <w:t>16.7.1 - Exercise</w:t>
+        <w:t>6.13.2.1 - Exercises</w:t>
+      </w:r>
+    </w:p>
+    <w:p>
+      <w:pPr>
+        <w:rPr>
+          <w:rFonts w:ascii="Times New Roman" w:hAnsi="Times New Roman" w:cs="Times New Roman"/>
+          <w:b/>
+        </w:rPr>
+      </w:pPr>
+      <w:r>
+        <w:rPr>
+          <w:rFonts w:ascii="Times New Roman" w:hAnsi="Times New Roman" w:cs="Times New Roman"/>
+          <w:b/>
+        </w:rPr>
+        <w:t>7.1.6.3 - Exercises</w:t>
+      </w:r>
+    </w:p>
+    <w:p>
+      <w:pPr>
+        <w:rPr>
+          <w:rFonts w:ascii="Times New Roman" w:hAnsi="Times New Roman" w:cs="Times New Roman"/>
+          <w:b/>
+        </w:rPr>
+      </w:pPr>
+      <w:r>
+        <w:rPr>
+          <w:rFonts w:ascii="Times New Roman" w:hAnsi="Times New Roman" w:cs="Times New Roman"/>
+          <w:b/>
+        </w:rPr>
+        <w:t>7.2.2.9 - Exercises</w:t>
+      </w:r>
+    </w:p>
+    <w:p>
+      <w:pPr>
+        <w:rPr>
+          <w:rFonts w:ascii="Times New Roman" w:hAnsi="Times New Roman" w:cs="Times New Roman"/>
+          <w:b/>
+        </w:rPr>
+      </w:pPr>
+      <w:r>
+        <w:rPr>
+          <w:rFonts w:ascii="Times New Roman" w:hAnsi="Times New Roman" w:cs="Times New Roman"/>
+          <w:b/>
+        </w:rPr>
+        <w:t>7.3.2.1 - Exercises</w:t>
+      </w:r>
+    </w:p>
+    <w:p>
+      <w:pPr>
+        <w:rPr>
+          <w:rFonts w:ascii="Times New Roman" w:hAnsi="Times New Roman" w:cs="Times New Roman"/>
+          <w:b/>
+        </w:rPr>
+      </w:pPr>
+      <w:r>
+        <w:rPr>
+          <w:rFonts w:ascii="Times New Roman" w:hAnsi="Times New Roman" w:cs="Times New Roman"/>
+          <w:b/>
+        </w:rPr>
+        <w:t>7.4.2.1 - Exercises</w:t>
+      </w:r>
+    </w:p>
+    <w:p>
+      <w:pPr>
+        <w:rPr>
+          <w:rFonts w:ascii="Times New Roman" w:hAnsi="Times New Roman" w:cs="Times New Roman"/>
+          <w:b/>
+        </w:rPr>
+      </w:pPr>
+      <w:r>
+        <w:rPr>
+          <w:rFonts w:ascii="Times New Roman" w:hAnsi="Times New Roman" w:cs="Times New Roman"/>
+          <w:b/>
+        </w:rPr>
+        <w:t>7.5.1.1 - Exercises</w:t>
+      </w:r>
+    </w:p>
+    <w:p>
+      <w:pPr>
+        <w:rPr>
+          <w:rFonts w:ascii="Times New Roman" w:hAnsi="Times New Roman" w:cs="Times New Roman"/>
+          <w:b/>
+        </w:rPr>
+      </w:pPr>
+      <w:r>
+        <w:rPr>
+          <w:rFonts w:ascii="Times New Roman" w:hAnsi="Times New Roman" w:cs="Times New Roman"/>
+          <w:b/>
+        </w:rPr>
+        <w:t>7.6.3.6 - Exercises</w:t>
+      </w:r>
+    </w:p>
+    <w:p>
+      <w:pPr>
+        <w:rPr>
+          <w:rFonts w:ascii="Times New Roman" w:hAnsi="Times New Roman" w:cs="Times New Roman"/>
+          <w:b/>
+        </w:rPr>
+      </w:pPr>
+      <w:r>
+        <w:rPr>
+          <w:rFonts w:ascii="Times New Roman" w:hAnsi="Times New Roman" w:cs="Times New Roman"/>
+          <w:b/>
+        </w:rPr>
+        <w:t>8.2.4.2 - Exercises</w:t>
+      </w:r>
+    </w:p>
+    <w:p>
+      <w:pPr>
+        <w:rPr>
+          <w:rFonts w:ascii="Times New Roman" w:hAnsi="Times New Roman" w:cs="Times New Roman"/>
+          <w:b/>
+        </w:rPr>
+      </w:pPr>
+      <w:r>
+        <w:rPr>
+          <w:rFonts w:ascii="Times New Roman" w:hAnsi="Times New Roman" w:cs="Times New Roman"/>
+          <w:b/>
+        </w:rPr>
+        <w:t>8.2.5.2 - Exercises</w:t>
+      </w:r>
+    </w:p>
+    <w:p>
+      <w:pPr>
+        <w:rPr>
+          <w:rFonts w:ascii="Times New Roman" w:hAnsi="Times New Roman" w:cs="Times New Roman"/>
+          <w:b/>
+        </w:rPr>
+      </w:pPr>
+      <w:r>
+        <w:rPr>
+          <w:rFonts w:ascii="Times New Roman" w:hAnsi="Times New Roman" w:cs="Times New Roman"/>
+          <w:b/>
+        </w:rPr>
+        <w:t>8.2.6.1 - Exercises</w:t>
+      </w:r>
+    </w:p>
+    <w:p>
+      <w:pPr>
+        <w:rPr>
+          <w:rFonts w:ascii="Times New Roman" w:hAnsi="Times New Roman" w:cs="Times New Roman"/>
+          <w:b/>
+        </w:rPr>
+      </w:pPr>
+      <w:r>
+        <w:rPr>
+          <w:rFonts w:ascii="Times New Roman" w:hAnsi="Times New Roman" w:cs="Times New Roman"/>
+          <w:b/>
+        </w:rPr>
+        <w:t>8.3.1.1 - Exercise</w:t>
+      </w:r>
+    </w:p>
+    <w:p>
+      <w:pPr>
+        <w:rPr>
+          <w:rFonts w:ascii="Times New Roman" w:hAnsi="Times New Roman" w:cs="Times New Roman"/>
+          <w:b/>
+        </w:rPr>
+      </w:pPr>
+      <w:r>
+        <w:rPr>
+          <w:rFonts w:ascii="Times New Roman" w:hAnsi="Times New Roman" w:cs="Times New Roman"/>
+          <w:b/>
+        </w:rPr>
+        <w:t>9.3.4.1 - Exercise</w:t>
+      </w:r>
+    </w:p>
+    <w:p>
+      <w:pPr>
+        <w:rPr>
+          <w:rFonts w:ascii="Times New Roman" w:hAnsi="Times New Roman" w:cs="Times New Roman"/>
+          <w:b/>
+        </w:rPr>
+      </w:pPr>
+      <w:r>
+        <w:rPr>
+          <w:rFonts w:ascii="Times New Roman" w:hAnsi="Times New Roman" w:cs="Times New Roman"/>
+          <w:b/>
+        </w:rPr>
+        <w:t>9.4.1.3 - Exercises</w:t>
+      </w:r>
+    </w:p>
+    <w:p>
+      <w:pPr>
+        <w:rPr>
+          <w:rFonts w:ascii="Times New Roman" w:hAnsi="Times New Roman" w:cs="Times New Roman"/>
+          <w:b/>
+        </w:rPr>
+      </w:pPr>
+      <w:r>
+        <w:rPr>
+          <w:rFonts w:ascii="Times New Roman" w:hAnsi="Times New Roman" w:cs="Times New Roman"/>
+          <w:b/>
+        </w:rPr>
+        <w:t>9.4.2.5 - Exercises</w:t>
+      </w:r>
+    </w:p>
+    <w:p>
+      <w:pPr>
+        <w:rPr>
+          <w:rFonts w:ascii="Times New Roman" w:hAnsi="Times New Roman" w:cs="Times New Roman"/>
+          <w:b/>
+        </w:rPr>
+      </w:pPr>
+      <w:r>
+        <w:rPr>
+          <w:rFonts w:ascii="Times New Roman" w:hAnsi="Times New Roman" w:cs="Times New Roman"/>
+          <w:b/>
+        </w:rPr>
+        <w:t>9.4.3.2 - Exercise</w:t>
+      </w:r>
+    </w:p>
+    <w:p>
+      <w:pPr>
+        <w:rPr>
+          <w:rFonts w:ascii="Times New Roman" w:hAnsi="Times New Roman" w:cs="Times New Roman"/>
+          <w:b/>
+        </w:rPr>
+      </w:pPr>
+      <w:r>
+        <w:rPr>
+          <w:rFonts w:ascii="Times New Roman" w:hAnsi="Times New Roman" w:cs="Times New Roman"/>
+          <w:b/>
+        </w:rPr>
+        <w:t>9.4.4.5 - Exercises</w:t>
+      </w:r>
+    </w:p>
+    <w:p>
+      <w:pPr>
+        <w:rPr>
+          <w:rFonts w:ascii="Times New Roman" w:hAnsi="Times New Roman" w:cs="Times New Roman"/>
+          <w:b/>
+        </w:rPr>
+      </w:pPr>
+      <w:r>
+        <w:rPr>
+          <w:rFonts w:ascii="Times New Roman" w:hAnsi="Times New Roman" w:cs="Times New Roman"/>
+          <w:b/>
+        </w:rPr>
+        <w:t>9.4.4.7 - Exercises</w:t>
+      </w:r>
+    </w:p>
+    <w:p>
+      <w:pPr>
+        <w:rPr>
+          <w:rFonts w:ascii="Times New Roman" w:hAnsi="Times New Roman" w:cs="Times New Roman"/>
+          <w:b/>
+        </w:rPr>
+      </w:pPr>
+      <w:r>
+        <w:rPr>
+          <w:rFonts w:ascii="Times New Roman" w:hAnsi="Times New Roman" w:cs="Times New Roman"/>
+          <w:b/>
+        </w:rPr>
+        <w:t>9.4.4.10 - Exercises</w:t>
+      </w:r>
+    </w:p>
+    <w:p>
+      <w:pPr>
+        <w:rPr>
+          <w:rFonts w:ascii="Times New Roman" w:hAnsi="Times New Roman" w:cs="Times New Roman"/>
+          <w:b/>
+        </w:rPr>
+      </w:pPr>
+      <w:r>
+        <w:rPr>
+          <w:rFonts w:ascii="Times New Roman" w:hAnsi="Times New Roman" w:cs="Times New Roman"/>
+          <w:b/>
+        </w:rPr>
+        <w:t>9.4.5.4 - Exercises</w:t>
+      </w:r>
+    </w:p>
+    <w:p>
+      <w:pPr>
+        <w:rPr>
+          <w:rFonts w:ascii="Times New Roman" w:hAnsi="Times New Roman" w:cs="Times New Roman"/>
+          <w:b/>
+        </w:rPr>
+      </w:pPr>
+      <w:r>
+        <w:rPr>
+          <w:rFonts w:ascii="Times New Roman" w:hAnsi="Times New Roman" w:cs="Times New Roman"/>
+          <w:b/>
+        </w:rPr>
+        <w:t>9.4.5.9 - Exercises</w:t>
+      </w:r>
+    </w:p>
+    <w:p>
+      <w:pPr>
+        <w:rPr>
+          <w:rFonts w:ascii="Times New Roman" w:hAnsi="Times New Roman" w:cs="Times New Roman"/>
+          <w:b/>
+        </w:rPr>
+      </w:pPr>
+      <w:r>
+        <w:rPr>
+          <w:rFonts w:ascii="Times New Roman" w:hAnsi="Times New Roman" w:cs="Times New Roman"/>
+          <w:b/>
+        </w:rPr>
+        <w:t>9.4.5.11 - Exercises</w:t>
+      </w:r>
+    </w:p>
+    <w:p>
+      <w:pPr>
+        <w:rPr>
+          <w:rFonts w:ascii="Times New Roman" w:hAnsi="Times New Roman" w:cs="Times New Roman"/>
+          <w:b/>
+        </w:rPr>
+      </w:pPr>
+      <w:r>
+        <w:rPr>
+          <w:rFonts w:ascii="Times New Roman" w:hAnsi="Times New Roman" w:cs="Times New Roman"/>
+          <w:b/>
+        </w:rPr>
+        <w:t>9.4.5.13 - Exercises</w:t>
+      </w:r>
+    </w:p>
+    <w:p>
+      <w:pPr>
+        <w:rPr>
+          <w:rFonts w:ascii="Times New Roman" w:hAnsi="Times New Roman" w:cs="Times New Roman"/>
+          <w:b/>
+        </w:rPr>
+      </w:pPr>
+      <w:r>
+        <w:rPr>
+          <w:rFonts w:ascii="Times New Roman" w:hAnsi="Times New Roman" w:cs="Times New Roman"/>
+          <w:b/>
+        </w:rPr>
+        <w:t>9.5.1 - Exercises</w:t>
+      </w:r>
+    </w:p>
+    <w:p>
+      <w:pPr>
+        <w:rPr>
+          <w:rFonts w:ascii="Times New Roman" w:hAnsi="Times New Roman" w:cs="Times New Roman"/>
+          <w:b/>
+        </w:rPr>
+      </w:pPr>
+      <w:r>
+        <w:rPr>
+          <w:rFonts w:ascii="Times New Roman" w:hAnsi="Times New Roman" w:cs="Times New Roman"/>
+          <w:b/>
+        </w:rPr>
+        <w:t>10.2.5 - Exercises</w:t>
+      </w:r>
+    </w:p>
+    <w:p>
+      <w:pPr>
+        <w:rPr>
+          <w:rFonts w:ascii="Times New Roman" w:hAnsi="Times New Roman" w:cs="Times New Roman"/>
+          <w:b/>
+        </w:rPr>
+      </w:pPr>
+      <w:r>
+        <w:rPr>
+          <w:rFonts w:ascii="Times New Roman" w:hAnsi="Times New Roman" w:cs="Times New Roman"/>
+          <w:b/>
+        </w:rPr>
+        <w:t>11.1.1.2 - Exercises</w:t>
+      </w:r>
+    </w:p>
+    <w:p>
+      <w:pPr>
+        <w:rPr>
+          <w:rFonts w:ascii="Times New Roman" w:hAnsi="Times New Roman" w:cs="Times New Roman"/>
+          <w:b/>
+        </w:rPr>
+      </w:pPr>
+      <w:r>
+        <w:rPr>
+          <w:rFonts w:ascii="Times New Roman" w:hAnsi="Times New Roman" w:cs="Times New Roman"/>
+          <w:b/>
+        </w:rPr>
+        <w:lastRenderedPageBreak/>
+        <w:t>11.2.3.1 - Exercises</w:t>
+      </w:r>
+    </w:p>
+    <w:p>
+      <w:pPr>
+        <w:rPr>
+          <w:rFonts w:ascii="Times New Roman" w:hAnsi="Times New Roman" w:cs="Times New Roman"/>
+          <w:b/>
+        </w:rPr>
+      </w:pPr>
+      <w:r>
+        <w:rPr>
+          <w:rFonts w:ascii="Times New Roman" w:hAnsi="Times New Roman" w:cs="Times New Roman"/>
+          <w:b/>
+        </w:rPr>
+        <w:t>11.2.5.1 - Exercises</w:t>
+      </w:r>
+    </w:p>
+    <w:p>
+      <w:pPr>
+        <w:rPr>
+          <w:rFonts w:ascii="Times New Roman" w:hAnsi="Times New Roman" w:cs="Times New Roman"/>
+          <w:b/>
+        </w:rPr>
+      </w:pPr>
+      <w:r>
+        <w:rPr>
+          <w:rFonts w:ascii="Times New Roman" w:hAnsi="Times New Roman" w:cs="Times New Roman"/>
+          <w:b/>
+        </w:rPr>
+        <w:t>11.2.7.1 - Exercises</w:t>
+      </w:r>
+    </w:p>
+    <w:p>
+      <w:pPr>
+        <w:rPr>
+          <w:rFonts w:ascii="Times New Roman" w:hAnsi="Times New Roman" w:cs="Times New Roman"/>
+          <w:b/>
+        </w:rPr>
+      </w:pPr>
+      <w:r>
+        <w:rPr>
+          <w:rFonts w:ascii="Times New Roman" w:hAnsi="Times New Roman" w:cs="Times New Roman"/>
+          <w:b/>
+        </w:rPr>
+        <w:t>11.2.9.1 - Exercises</w:t>
+      </w:r>
+    </w:p>
+    <w:p>
+      <w:pPr>
+        <w:rPr>
+          <w:rFonts w:ascii="Times New Roman" w:hAnsi="Times New Roman" w:cs="Times New Roman"/>
+          <w:b/>
+        </w:rPr>
+      </w:pPr>
+      <w:r>
+        <w:rPr>
+          <w:rFonts w:ascii="Times New Roman" w:hAnsi="Times New Roman" w:cs="Times New Roman"/>
+          <w:b/>
+        </w:rPr>
+        <w:t>11.2.10.1 - Exercise</w:t>
+      </w:r>
+    </w:p>
+    <w:p>
+      <w:pPr>
+        <w:rPr>
+          <w:rFonts w:ascii="Times New Roman" w:hAnsi="Times New Roman" w:cs="Times New Roman"/>
+          <w:b/>
+        </w:rPr>
+      </w:pPr>
+      <w:r>
+        <w:rPr>
+          <w:rFonts w:ascii="Times New Roman" w:hAnsi="Times New Roman" w:cs="Times New Roman"/>
+          <w:b/>
+        </w:rPr>
+        <w:t>11.2.10.2 - Extra Mile Exercises</w:t>
+      </w:r>
+    </w:p>
+    <w:p>
+      <w:pPr>
+        <w:rPr>
+          <w:rFonts w:ascii="Times New Roman" w:hAnsi="Times New Roman" w:cs="Times New Roman"/>
+          <w:b/>
+        </w:rPr>
+      </w:pPr>
+      <w:r>
+        <w:rPr>
+          <w:rFonts w:ascii="Times New Roman" w:hAnsi="Times New Roman" w:cs="Times New Roman"/>
+          <w:b/>
+        </w:rPr>
+        <w:t>12.2.1.2 - Exercises</w:t>
+      </w:r>
+    </w:p>
+    <w:p>
+      <w:pPr>
+        <w:rPr>
+          <w:rFonts w:ascii="Times New Roman" w:hAnsi="Times New Roman" w:cs="Times New Roman"/>
+          <w:b/>
+        </w:rPr>
+      </w:pPr>
+      <w:r>
+        <w:rPr>
+          <w:rFonts w:ascii="Times New Roman" w:hAnsi="Times New Roman" w:cs="Times New Roman"/>
+          <w:b/>
+        </w:rPr>
+        <w:t>12.3.1.1 - Exercises</w:t>
+      </w:r>
+    </w:p>
+    <w:p>
+      <w:pPr>
+        <w:rPr>
+          <w:rFonts w:ascii="Times New Roman" w:hAnsi="Times New Roman" w:cs="Times New Roman"/>
+          <w:b/>
+        </w:rPr>
+      </w:pPr>
+      <w:r>
+        <w:rPr>
+          <w:rFonts w:ascii="Times New Roman" w:hAnsi="Times New Roman" w:cs="Times New Roman"/>
+          <w:b/>
+        </w:rPr>
+        <w:t>12.5.1.1 - Exercises</w:t>
+      </w:r>
+    </w:p>
+    <w:p>
+      <w:pPr>
+        <w:rPr>
+          <w:rFonts w:ascii="Times New Roman" w:hAnsi="Times New Roman" w:cs="Times New Roman"/>
+          <w:b/>
+        </w:rPr>
+      </w:pPr>
+      <w:r>
+        <w:rPr>
+          <w:rFonts w:ascii="Times New Roman" w:hAnsi="Times New Roman" w:cs="Times New Roman"/>
+          <w:b/>
+        </w:rPr>
+        <w:t>12.6.1.1 - Exercises</w:t>
+      </w:r>
+    </w:p>
+    <w:p>
+      <w:pPr>
+        <w:rPr>
+          <w:rFonts w:ascii="Times New Roman" w:hAnsi="Times New Roman" w:cs="Times New Roman"/>
+          <w:b/>
+        </w:rPr>
+      </w:pPr>
+      <w:r>
+        <w:rPr>
+          <w:rFonts w:ascii="Times New Roman" w:hAnsi="Times New Roman" w:cs="Times New Roman"/>
+          <w:b/>
+        </w:rPr>
+        <w:t>12.7.1.1 - Exercises</w:t>
+      </w:r>
+    </w:p>
+    <w:p>
+      <w:pPr>
+        <w:rPr>
+          <w:rFonts w:ascii="Times New Roman" w:hAnsi="Times New Roman" w:cs="Times New Roman"/>
+          <w:b/>
+        </w:rPr>
+      </w:pPr>
+      <w:r>
+        <w:rPr>
+          <w:rFonts w:ascii="Times New Roman" w:hAnsi="Times New Roman" w:cs="Times New Roman"/>
+          <w:b/>
+        </w:rPr>
+        <w:t>13.1.2.3 - Exercises</w:t>
+      </w:r>
+    </w:p>
+    <w:p>
+      <w:pPr>
+        <w:rPr>
+          <w:rFonts w:ascii="Times New Roman" w:hAnsi="Times New Roman" w:cs="Times New Roman"/>
+          <w:b/>
+        </w:rPr>
+      </w:pPr>
+      <w:r>
+        <w:rPr>
+          <w:rFonts w:ascii="Times New Roman" w:hAnsi="Times New Roman" w:cs="Times New Roman"/>
+          <w:b/>
+        </w:rPr>
+        <w:t>13.2.2.1 - Exercises</w:t>
+      </w:r>
+    </w:p>
+    <w:p>
+      <w:pPr>
+        <w:rPr>
+          <w:rFonts w:ascii="Times New Roman" w:hAnsi="Times New Roman" w:cs="Times New Roman"/>
+          <w:b/>
+        </w:rPr>
+      </w:pPr>
+      <w:r>
+        <w:rPr>
+          <w:rFonts w:ascii="Times New Roman" w:hAnsi="Times New Roman" w:cs="Times New Roman"/>
+          <w:b/>
+        </w:rPr>
+        <w:t>13.3.2.1 - Exercise</w:t>
+      </w:r>
+    </w:p>
+    <w:p>
+      <w:pPr>
+        <w:rPr>
+          <w:rFonts w:ascii="Times New Roman" w:hAnsi="Times New Roman" w:cs="Times New Roman"/>
+          <w:b/>
+        </w:rPr>
+      </w:pPr>
+      <w:r>
+        <w:rPr>
+          <w:rFonts w:ascii="Times New Roman" w:hAnsi="Times New Roman" w:cs="Times New Roman"/>
+          <w:b/>
+        </w:rPr>
+        <w:t>13.3.3.1 - Exercise</w:t>
+      </w:r>
+    </w:p>
+    <w:p>
+      <w:pPr>
+        <w:rPr>
+          <w:rFonts w:ascii="Times New Roman" w:hAnsi="Times New Roman" w:cs="Times New Roman"/>
+          <w:b/>
+        </w:rPr>
+      </w:pPr>
+      <w:r>
+        <w:rPr>
+          <w:rFonts w:ascii="Times New Roman" w:hAnsi="Times New Roman" w:cs="Times New Roman"/>
+          <w:b/>
+        </w:rPr>
+        <w:t>13.3.4.1 - Exercises</w:t>
+      </w:r>
+    </w:p>
+    <w:p>
+      <w:pPr>
+        <w:rPr>
+          <w:rFonts w:ascii="Times New Roman" w:hAnsi="Times New Roman" w:cs="Times New Roman"/>
+          <w:b/>
+        </w:rPr>
+      </w:pPr>
+      <w:r>
+        <w:rPr>
+          <w:rFonts w:ascii="Times New Roman" w:hAnsi="Times New Roman" w:cs="Times New Roman"/>
+          <w:b/>
+        </w:rPr>
+        <w:t>14.3.1.1 - Exercises</w:t>
+      </w:r>
+    </w:p>
+    <w:p>
+      <w:pPr>
+        <w:rPr>
+          <w:rFonts w:ascii="Times New Roman" w:hAnsi="Times New Roman" w:cs="Times New Roman"/>
+          <w:b/>
+        </w:rPr>
+      </w:pPr>
+      <w:r>
+        <w:rPr>
+          <w:rFonts w:ascii="Times New Roman" w:hAnsi="Times New Roman" w:cs="Times New Roman"/>
+          <w:b/>
+        </w:rPr>
+        <w:t>15.1.3.1 - Exercises</w:t>
+      </w:r>
+    </w:p>
+    <w:p>
+      <w:pPr>
+        <w:rPr>
+          <w:rFonts w:ascii="Times New Roman" w:hAnsi="Times New Roman" w:cs="Times New Roman"/>
+          <w:b/>
+        </w:rPr>
+      </w:pPr>
+      <w:r>
+        <w:rPr>
+          <w:rFonts w:ascii="Times New Roman" w:hAnsi="Times New Roman" w:cs="Times New Roman"/>
+          <w:b/>
+        </w:rPr>
+        <w:t>15.1.4.1 - Exercises</w:t>
+      </w:r>
+    </w:p>
+    <w:p>
+      <w:pPr>
+        <w:rPr>
+          <w:rFonts w:ascii="Times New Roman" w:hAnsi="Times New Roman" w:cs="Times New Roman"/>
+          <w:b/>
+        </w:rPr>
+      </w:pPr>
+      <w:r>
+        <w:rPr>
+          <w:rFonts w:ascii="Times New Roman" w:hAnsi="Times New Roman" w:cs="Times New Roman"/>
+          <w:b/>
+        </w:rPr>
+        <w:t>15.1.5.1 - Exercise</w:t>
+      </w:r>
+    </w:p>
+    <w:p>
+      <w:pPr>
+        <w:rPr>
+          <w:rFonts w:ascii="Times New Roman" w:hAnsi="Times New Roman" w:cs="Times New Roman"/>
+          <w:b/>
+        </w:rPr>
+      </w:pPr>
+      <w:r>
+        <w:rPr>
+          <w:rFonts w:ascii="Times New Roman" w:hAnsi="Times New Roman" w:cs="Times New Roman"/>
+          <w:b/>
+        </w:rPr>
+        <w:t>15.1.6.1 - Exercises</w:t>
+      </w:r>
+    </w:p>
+    <w:p>
+      <w:pPr>
+        <w:rPr>
+          <w:rFonts w:ascii="Times New Roman" w:hAnsi="Times New Roman" w:cs="Times New Roman"/>
+          <w:b/>
+        </w:rPr>
+      </w:pPr>
+      <w:r>
+        <w:rPr>
+          <w:rFonts w:ascii="Times New Roman" w:hAnsi="Times New Roman" w:cs="Times New Roman"/>
+          <w:b/>
+        </w:rPr>
+        <w:t>15.1.7.1 - Exercises</w:t>
+      </w:r>
+    </w:p>
+    <w:p>
+      <w:pPr>
+        <w:rPr>
+          <w:rFonts w:ascii="Times New Roman" w:hAnsi="Times New Roman" w:cs="Times New Roman"/>
+          <w:b/>
+        </w:rPr>
+      </w:pPr>
+      <w:r>
+        <w:rPr>
+          <w:rFonts w:ascii="Times New Roman" w:hAnsi="Times New Roman" w:cs="Times New Roman"/>
+          <w:b/>
+        </w:rPr>
+        <w:t>15.2.3.1 - Exercises</w:t>
+      </w:r>
+    </w:p>
+    <w:p>
+      <w:pPr>
+        <w:rPr>
+          <w:rFonts w:ascii="Times New Roman" w:hAnsi="Times New Roman" w:cs="Times New Roman"/>
+          <w:b/>
+        </w:rPr>
+      </w:pPr>
+      <w:r>
+        <w:rPr>
+          <w:rFonts w:ascii="Times New Roman" w:hAnsi="Times New Roman" w:cs="Times New Roman"/>
+          <w:b/>
+        </w:rPr>
+        <w:t>15.2.4.1 - Exercises</w:t>
+      </w:r>
+    </w:p>
+    <w:p>
+      <w:pPr>
+        <w:rPr>
+          <w:rFonts w:ascii="Times New Roman" w:hAnsi="Times New Roman" w:cs="Times New Roman"/>
+          <w:b/>
+        </w:rPr>
+      </w:pPr>
+      <w:r>
+        <w:rPr>
+          <w:rFonts w:ascii="Times New Roman" w:hAnsi="Times New Roman" w:cs="Times New Roman"/>
+          <w:b/>
+        </w:rPr>
+        <w:t>16.1.3.2 - Exercises</w:t>
+      </w:r>
+    </w:p>
+    <w:p>
+      <w:pPr>
+        <w:rPr>
+          <w:rFonts w:ascii="Times New Roman" w:hAnsi="Times New Roman" w:cs="Times New Roman"/>
+          <w:b/>
+        </w:rPr>
+      </w:pPr>
+      <w:r>
+        <w:rPr>
+          <w:rFonts w:ascii="Times New Roman" w:hAnsi="Times New Roman" w:cs="Times New Roman"/>
+          <w:b/>
+        </w:rPr>
+        <w:lastRenderedPageBreak/>
+        <w:t>16.2.5.1 - Exercises</w:t>
+      </w:r>
+    </w:p>
+    <w:p>
+      <w:pPr>
+        <w:rPr>
+          <w:rFonts w:ascii="Times New Roman" w:hAnsi="Times New Roman" w:cs="Times New Roman"/>
+          <w:b/>
+        </w:rPr>
+      </w:pPr>
+      <w:r>
+        <w:rPr>
+          <w:rFonts w:ascii="Times New Roman" w:hAnsi="Times New Roman" w:cs="Times New Roman"/>
+          <w:b/>
+        </w:rPr>
+        <w:t>17.3.3.2 - Exercises</w:t>
+      </w:r>
+    </w:p>
+    <w:p>
+      <w:pPr>
+        <w:rPr>
+          <w:rFonts w:ascii="Times New Roman" w:hAnsi="Times New Roman" w:cs="Times New Roman"/>
+          <w:b/>
+        </w:rPr>
+      </w:pPr>
+      <w:r>
+        <w:rPr>
+          <w:rFonts w:ascii="Times New Roman" w:hAnsi="Times New Roman" w:cs="Times New Roman"/>
+          <w:b/>
+        </w:rPr>
+        <w:t>17.3.3.4 - Exercises</w:t>
+      </w:r>
+    </w:p>
+    <w:p>
+      <w:pPr>
+        <w:rPr>
+          <w:rFonts w:ascii="Times New Roman" w:hAnsi="Times New Roman" w:cs="Times New Roman"/>
+          <w:b/>
+        </w:rPr>
+      </w:pPr>
+      <w:r>
+        <w:rPr>
+          <w:rFonts w:ascii="Times New Roman" w:hAnsi="Times New Roman" w:cs="Times New Roman"/>
+          <w:b/>
+        </w:rPr>
+        <w:t>18.1.1.13 - Exercise</w:t>
+      </w:r>
+    </w:p>
+    <w:p>
+      <w:pPr>
+        <w:rPr>
+          <w:rFonts w:ascii="Times New Roman" w:hAnsi="Times New Roman" w:cs="Times New Roman"/>
+          <w:b/>
+        </w:rPr>
+      </w:pPr>
+      <w:r>
+        <w:rPr>
+          <w:rFonts w:ascii="Times New Roman" w:hAnsi="Times New Roman" w:cs="Times New Roman"/>
+          <w:b/>
+        </w:rPr>
+        <w:t>18.1.2.1 - Exercises</w:t>
+      </w:r>
+    </w:p>
+    <w:p>
+      <w:pPr>
+        <w:rPr>
+          <w:rFonts w:ascii="Times New Roman" w:hAnsi="Times New Roman" w:cs="Times New Roman"/>
+          <w:b/>
+        </w:rPr>
+      </w:pPr>
+      <w:r>
+        <w:rPr>
+          <w:rFonts w:ascii="Times New Roman" w:hAnsi="Times New Roman" w:cs="Times New Roman"/>
+          <w:b/>
+        </w:rPr>
+        <w:t>18.2.3.2 - Exercises</w:t>
+      </w:r>
+    </w:p>
+    <w:p>
+      <w:pPr>
+        <w:rPr>
+          <w:rFonts w:ascii="Times New Roman" w:hAnsi="Times New Roman" w:cs="Times New Roman"/>
+          <w:b/>
+        </w:rPr>
+      </w:pPr>
+      <w:r>
+        <w:rPr>
+          <w:rFonts w:ascii="Times New Roman" w:hAnsi="Times New Roman" w:cs="Times New Roman"/>
+          <w:b/>
+        </w:rPr>
+        <w:t>18.2.4.1 - Exercises</w:t>
+      </w:r>
+    </w:p>
+    <w:p>
+      <w:pPr>
+        <w:rPr>
+          <w:rFonts w:ascii="Times New Roman" w:hAnsi="Times New Roman" w:cs="Times New Roman"/>
+          <w:b/>
+        </w:rPr>
+      </w:pPr>
+      <w:r>
+        <w:rPr>
+          <w:rFonts w:ascii="Times New Roman" w:hAnsi="Times New Roman" w:cs="Times New Roman"/>
+          <w:b/>
+        </w:rPr>
+        <w:t>18.3.2.1 - Exercise</w:t>
+      </w:r>
+    </w:p>
+    <w:p>
+      <w:pPr>
+        <w:rPr>
+          <w:rFonts w:ascii="Times New Roman" w:hAnsi="Times New Roman" w:cs="Times New Roman"/>
+          <w:b/>
+        </w:rPr>
+      </w:pPr>
+      <w:r>
+        <w:rPr>
+          <w:rFonts w:ascii="Times New Roman" w:hAnsi="Times New Roman" w:cs="Times New Roman"/>
+          <w:b/>
+        </w:rPr>
+        <w:t>18.3.3.1 - Exercise</w:t>
+      </w:r>
+    </w:p>
+    <w:p>
+      <w:pPr>
+        <w:rPr>
+          <w:rFonts w:ascii="Times New Roman" w:hAnsi="Times New Roman" w:cs="Times New Roman"/>
+          <w:b/>
+        </w:rPr>
+      </w:pPr>
+      <w:r>
+        <w:rPr>
+          <w:rFonts w:ascii="Times New Roman" w:hAnsi="Times New Roman" w:cs="Times New Roman"/>
+          <w:b/>
+        </w:rPr>
+        <w:t>19.1.1.1 - Exercise</w:t>
+      </w:r>
+    </w:p>
+    <w:p>
+      <w:pPr>
+        <w:rPr>
+          <w:rFonts w:ascii="Times New Roman" w:hAnsi="Times New Roman" w:cs="Times New Roman"/>
+          <w:b/>
+        </w:rPr>
+      </w:pPr>
+      <w:r>
+        <w:rPr>
+          <w:rFonts w:ascii="Times New Roman" w:hAnsi="Times New Roman" w:cs="Times New Roman"/>
+          <w:b/>
+        </w:rPr>
+        <w:t>19.2.1.1 - Exercises</w:t>
+      </w:r>
+    </w:p>
+    <w:p>
+      <w:pPr>
+        <w:rPr>
+          <w:rFonts w:ascii="Times New Roman" w:hAnsi="Times New Roman" w:cs="Times New Roman"/>
+          <w:b/>
+        </w:rPr>
+      </w:pPr>
+      <w:r>
+        <w:rPr>
+          <w:rFonts w:ascii="Times New Roman" w:hAnsi="Times New Roman" w:cs="Times New Roman"/>
+          <w:b/>
+        </w:rPr>
+        <w:t>19.3.1.1 - Exercises</w:t>
+      </w:r>
+    </w:p>
+    <w:p>
+      <w:pPr>
+        <w:rPr>
+          <w:rFonts w:ascii="Times New Roman" w:hAnsi="Times New Roman" w:cs="Times New Roman"/>
+          <w:b/>
+        </w:rPr>
+      </w:pPr>
+      <w:r>
+        <w:rPr>
+          <w:rFonts w:ascii="Times New Roman" w:hAnsi="Times New Roman" w:cs="Times New Roman"/>
+          <w:b/>
+        </w:rPr>
+        <w:t>19.3.2.1 - Exercise</w:t>
+      </w:r>
+    </w:p>
+    <w:p>
+      <w:pPr>
+        <w:rPr>
+          <w:rFonts w:ascii="Times New Roman" w:hAnsi="Times New Roman" w:cs="Times New Roman"/>
+          <w:b/>
+        </w:rPr>
+      </w:pPr>
+      <w:r>
+        <w:rPr>
+          <w:rFonts w:ascii="Times New Roman" w:hAnsi="Times New Roman" w:cs="Times New Roman"/>
+          <w:b/>
+        </w:rPr>
+        <w:t>19.3.3.1 - Exercise</w:t>
+      </w:r>
+    </w:p>
+    <w:p>
+      <w:pPr>
+        <w:rPr>
+          <w:rFonts w:ascii="Times New Roman" w:hAnsi="Times New Roman" w:cs="Times New Roman"/>
+          <w:b/>
+        </w:rPr>
+      </w:pPr>
+      <w:r>
+        <w:rPr>
+          <w:rFonts w:ascii="Times New Roman" w:hAnsi="Times New Roman" w:cs="Times New Roman"/>
+          <w:b/>
+        </w:rPr>
+        <w:t>19.3.4.1 - Exercises</w:t>
+      </w:r>
+    </w:p>
+    <w:p>
+      <w:pPr>
+        <w:rPr>
+          <w:rFonts w:ascii="Times New Roman" w:hAnsi="Times New Roman" w:cs="Times New Roman"/>
+          <w:b/>
+        </w:rPr>
+      </w:pPr>
+      <w:r>
+        <w:rPr>
+          <w:rFonts w:ascii="Times New Roman" w:hAnsi="Times New Roman" w:cs="Times New Roman"/>
+          <w:b/>
+        </w:rPr>
+        <w:t>19.4.1.1 - Exercises</w:t>
+      </w:r>
+    </w:p>
+    <w:p>
+      <w:pPr>
+        <w:rPr>
+          <w:rFonts w:ascii="Times New Roman" w:hAnsi="Times New Roman" w:cs="Times New Roman"/>
+          <w:b/>
+        </w:rPr>
+      </w:pPr>
+      <w:r>
+        <w:rPr>
+          <w:rFonts w:ascii="Times New Roman" w:hAnsi="Times New Roman" w:cs="Times New Roman"/>
+          <w:b/>
+        </w:rPr>
+        <w:t>19.4.2.1 - Exercises</w:t>
+      </w:r>
+    </w:p>
+    <w:p>
+      <w:pPr>
+        <w:rPr>
+          <w:rFonts w:ascii="Times New Roman" w:hAnsi="Times New Roman" w:cs="Times New Roman"/>
+          <w:b/>
+        </w:rPr>
+      </w:pPr>
+      <w:r>
+        <w:rPr>
+          <w:rFonts w:ascii="Times New Roman" w:hAnsi="Times New Roman" w:cs="Times New Roman"/>
+          <w:b/>
+        </w:rPr>
+        <w:t>19.4.3.1 - Exercise</w:t>
+      </w:r>
+    </w:p>
+    <w:p>
+      <w:pPr>
+        <w:rPr>
+          <w:rFonts w:ascii="Times New Roman" w:hAnsi="Times New Roman" w:cs="Times New Roman"/>
+          <w:b/>
+        </w:rPr>
+      </w:pPr>
+      <w:r>
+        <w:rPr>
+          <w:rFonts w:ascii="Times New Roman" w:hAnsi="Times New Roman" w:cs="Times New Roman"/>
+          <w:b/>
+        </w:rPr>
+        <w:t>20.1.1.1 - Exercises</w:t>
+      </w:r>
+    </w:p>
+    <w:p>
+      <w:pPr>
+        <w:rPr>
+          <w:rFonts w:ascii="Times New Roman" w:hAnsi="Times New Roman" w:cs="Times New Roman"/>
+          <w:b/>
+        </w:rPr>
+      </w:pPr>
+      <w:r>
+        <w:rPr>
+          <w:rFonts w:ascii="Times New Roman" w:hAnsi="Times New Roman" w:cs="Times New Roman"/>
+          <w:b/>
+        </w:rPr>
+        <w:t>20.2.1.1 - Exercises</w:t>
+      </w:r>
+    </w:p>
+    <w:p>
+      <w:pPr>
+        <w:rPr>
+          <w:rFonts w:ascii="Times New Roman" w:hAnsi="Times New Roman" w:cs="Times New Roman"/>
+          <w:b/>
+        </w:rPr>
+      </w:pPr>
+      <w:r>
+        <w:rPr>
+          <w:rFonts w:ascii="Times New Roman" w:hAnsi="Times New Roman" w:cs="Times New Roman"/>
+          <w:b/>
+        </w:rPr>
+        <w:t>20.2.2.2 - Exercises</w:t>
+      </w:r>
+    </w:p>
+    <w:p>
+      <w:pPr>
+        <w:rPr>
+          <w:rFonts w:ascii="Times New Roman" w:hAnsi="Times New Roman" w:cs="Times New Roman"/>
+          <w:b/>
+        </w:rPr>
+      </w:pPr>
+      <w:r>
+        <w:rPr>
+          <w:rFonts w:ascii="Times New Roman" w:hAnsi="Times New Roman" w:cs="Times New Roman"/>
+          <w:b/>
+        </w:rPr>
+        <w:t>20.2.3.1 - Exercises</w:t>
+      </w:r>
+    </w:p>
+    <w:p>
+      <w:pPr>
+        <w:rPr>
+          <w:rFonts w:ascii="Times New Roman" w:hAnsi="Times New Roman" w:cs="Times New Roman"/>
+          <w:b/>
+        </w:rPr>
+      </w:pPr>
+      <w:r>
+        <w:rPr>
+          <w:rFonts w:ascii="Times New Roman" w:hAnsi="Times New Roman" w:cs="Times New Roman"/>
+          <w:b/>
+        </w:rPr>
+        <w:t>20.3.1.1 - Exercises</w:t>
+      </w:r>
+    </w:p>
+    <w:p>
+      <w:pPr>
+        <w:rPr>
+          <w:rFonts w:ascii="Times New Roman" w:hAnsi="Times New Roman" w:cs="Times New Roman"/>
+          <w:b/>
+        </w:rPr>
+      </w:pPr>
+      <w:r>
+        <w:rPr>
+          <w:rFonts w:ascii="Times New Roman" w:hAnsi="Times New Roman" w:cs="Times New Roman"/>
+          <w:b/>
+        </w:rPr>
+        <w:t>20.4.1.1 - Exercise</w:t>
+      </w:r>
+    </w:p>
+    <w:p>
+      <w:pPr>
+        <w:rPr>
+          <w:rFonts w:ascii="Times New Roman" w:hAnsi="Times New Roman" w:cs="Times New Roman"/>
+          <w:b/>
+        </w:rPr>
+      </w:pPr>
+      <w:r>
+        <w:rPr>
+          <w:rFonts w:ascii="Times New Roman" w:hAnsi="Times New Roman" w:cs="Times New Roman"/>
+          <w:b/>
+        </w:rPr>
+        <w:t>20.5.1.1 - Exercises</w:t>
+      </w:r>
+    </w:p>
+    <w:p>
+      <w:pPr>
+        <w:rPr>
+          <w:rFonts w:ascii="Times New Roman" w:hAnsi="Times New Roman" w:cs="Times New Roman"/>
+          <w:b/>
+        </w:rPr>
+      </w:pPr>
+      <w:r>
+        <w:rPr>
+          <w:rFonts w:ascii="Times New Roman" w:hAnsi="Times New Roman" w:cs="Times New Roman"/>
+          <w:b/>
+        </w:rPr>
+        <w:lastRenderedPageBreak/>
+        <w:t>21.2.1.1 - Exercise</w:t>
+      </w:r>
+    </w:p>
+    <w:p>
+      <w:pPr>
+        <w:rPr>
+          <w:rFonts w:ascii="Times New Roman" w:hAnsi="Times New Roman" w:cs="Times New Roman"/>
+          <w:b/>
+        </w:rPr>
+      </w:pPr>
+      <w:r>
+        <w:rPr>
+          <w:rFonts w:ascii="Times New Roman" w:hAnsi="Times New Roman" w:cs="Times New Roman"/>
+          <w:b/>
+        </w:rPr>
+        <w:t>21.2.2.1 - Exercises</w:t>
+      </w:r>
+    </w:p>
+    <w:p>
+      <w:pPr>
+        <w:rPr>
+          <w:rFonts w:ascii="Times New Roman" w:hAnsi="Times New Roman" w:cs="Times New Roman"/>
+          <w:b/>
+        </w:rPr>
+      </w:pPr>
+      <w:r>
+        <w:rPr>
+          <w:rFonts w:ascii="Times New Roman" w:hAnsi="Times New Roman" w:cs="Times New Roman"/>
+          <w:b/>
+        </w:rPr>
+        <w:t>21.2.3.1 - Exercises</w:t>
+      </w:r>
+    </w:p>
+    <w:p>
+      <w:pPr>
+        <w:rPr>
+          <w:rFonts w:ascii="Times New Roman" w:hAnsi="Times New Roman" w:cs="Times New Roman"/>
+          <w:b/>
+        </w:rPr>
+      </w:pPr>
+      <w:r>
+        <w:rPr>
+          <w:rFonts w:ascii="Times New Roman" w:hAnsi="Times New Roman" w:cs="Times New Roman"/>
+          <w:b/>
+        </w:rPr>
+        <w:t>21.2.4.1 - Exercises</w:t>
+      </w:r>
+    </w:p>
+    <w:p>
+      <w:pPr>
+        <w:rPr>
+          <w:rFonts w:ascii="Times New Roman" w:hAnsi="Times New Roman" w:cs="Times New Roman"/>
+          <w:b/>
+        </w:rPr>
+      </w:pPr>
+      <w:r>
+        <w:rPr>
+          <w:rFonts w:ascii="Times New Roman" w:hAnsi="Times New Roman" w:cs="Times New Roman"/>
+          <w:b/>
+        </w:rPr>
+        <w:t>21.2.5.2 - Exercises</w:t>
+      </w:r>
+    </w:p>
+    <w:p>
+      <w:pPr>
+        <w:rPr>
+          <w:rFonts w:ascii="Times New Roman" w:hAnsi="Times New Roman" w:cs="Times New Roman"/>
+          <w:b/>
+        </w:rPr>
+      </w:pPr>
+      <w:r>
+        <w:rPr>
+          <w:rFonts w:ascii="Times New Roman" w:hAnsi="Times New Roman" w:cs="Times New Roman"/>
+          <w:b/>
+        </w:rPr>
+        <w:t>21.3.3.1 - Exercises</w:t>
+      </w:r>
+    </w:p>
+    <w:p>
+      <w:pPr>
+        <w:rPr>
+          <w:rFonts w:ascii="Times New Roman" w:hAnsi="Times New Roman" w:cs="Times New Roman"/>
+          <w:b/>
+        </w:rPr>
+      </w:pPr>
+      <w:r>
+        <w:rPr>
+          <w:rFonts w:ascii="Times New Roman" w:hAnsi="Times New Roman" w:cs="Times New Roman"/>
+          <w:b/>
+        </w:rPr>
+        <w:t>21.3.4.1 - Exercises</w:t>
+      </w:r>
+    </w:p>
+    <w:p>
+      <w:pPr>
+        <w:rPr>
+          <w:rFonts w:ascii="Times New Roman" w:hAnsi="Times New Roman" w:cs="Times New Roman"/>
+          <w:b/>
+        </w:rPr>
+      </w:pPr>
+      <w:r>
+        <w:rPr>
+          <w:rFonts w:ascii="Times New Roman" w:hAnsi="Times New Roman" w:cs="Times New Roman"/>
+          <w:b/>
+        </w:rPr>
+        <w:t>21.3.5.1 - Exercises</w:t>
+      </w:r>
+    </w:p>
+    <w:p>
+      <w:pPr>
+        <w:rPr>
+          <w:rFonts w:ascii="Times New Roman" w:hAnsi="Times New Roman" w:cs="Times New Roman"/>
+          <w:b/>
+        </w:rPr>
+      </w:pPr>
+      <w:r>
+        <w:rPr>
+          <w:rFonts w:ascii="Times New Roman" w:hAnsi="Times New Roman" w:cs="Times New Roman"/>
+          <w:b/>
+        </w:rPr>
+        <w:t>21.4.2.1 - Exercise</w:t>
+      </w:r>
+    </w:p>
+    <w:p>
+      <w:pPr>
+        <w:rPr>
+          <w:rFonts w:ascii="Times New Roman" w:hAnsi="Times New Roman" w:cs="Times New Roman"/>
+          <w:b/>
+        </w:rPr>
+      </w:pPr>
+      <w:r>
+        <w:rPr>
+          <w:rFonts w:ascii="Times New Roman" w:hAnsi="Times New Roman" w:cs="Times New Roman"/>
+          <w:b/>
+        </w:rPr>
+        <w:t>21.4.3.1 - Exercises</w:t>
+      </w:r>
+    </w:p>
+    <w:p>
+      <w:pPr>
+        <w:rPr>
+          <w:rFonts w:ascii="Times New Roman" w:hAnsi="Times New Roman" w:cs="Times New Roman"/>
+          <w:b/>
+        </w:rPr>
+      </w:pPr>
+      <w:r>
+        <w:rPr>
+          <w:rFonts w:ascii="Times New Roman" w:hAnsi="Times New Roman" w:cs="Times New Roman"/>
+          <w:b/>
+        </w:rPr>
+        <w:t>21.4.4.1 - Exercises</w:t>
+      </w:r>
+    </w:p>
+    <w:p>
+      <w:pPr>
+        <w:rPr>
+          <w:rFonts w:ascii="Times New Roman" w:hAnsi="Times New Roman" w:cs="Times New Roman"/>
+          <w:b/>
+        </w:rPr>
+      </w:pPr>
+      <w:r>
+        <w:rPr>
+          <w:rFonts w:ascii="Times New Roman" w:hAnsi="Times New Roman" w:cs="Times New Roman"/>
+          <w:b/>
+        </w:rPr>
+        <w:t>21.5.1.1 - Exercises</w:t>
+      </w:r>
+    </w:p>
+    <w:p>
+      <w:pPr>
+        <w:rPr>
+          <w:rFonts w:ascii="Times New Roman" w:hAnsi="Times New Roman" w:cs="Times New Roman"/>
+          <w:b/>
+        </w:rPr>
+      </w:pPr>
+      <w:r>
+        <w:rPr>
+          <w:rFonts w:ascii="Times New Roman" w:hAnsi="Times New Roman" w:cs="Times New Roman"/>
+          <w:b/>
+        </w:rPr>
+        <w:t>22.1.3.1 - Exercises</w:t>
+      </w:r>
+    </w:p>
+    <w:p>
+      <w:pPr>
+        <w:rPr>
+          <w:rFonts w:ascii="Times New Roman" w:hAnsi="Times New Roman" w:cs="Times New Roman"/>
+          <w:b/>
+        </w:rPr>
+      </w:pPr>
+      <w:r>
+        <w:rPr>
+          <w:rFonts w:ascii="Times New Roman" w:hAnsi="Times New Roman" w:cs="Times New Roman"/>
+          <w:b/>
+        </w:rPr>
+        <w:t>22.2.1.1 - Exercise</w:t>
+      </w:r>
+    </w:p>
+    <w:p>
+      <w:pPr>
+        <w:rPr>
+          <w:rFonts w:ascii="Times New Roman" w:hAnsi="Times New Roman" w:cs="Times New Roman"/>
+          <w:b/>
+        </w:rPr>
+      </w:pPr>
+      <w:r>
+        <w:rPr>
+          <w:rFonts w:ascii="Times New Roman" w:hAnsi="Times New Roman" w:cs="Times New Roman"/>
+          <w:b/>
+        </w:rPr>
+        <w:t>22.3.3.2 - Exercise</w:t>
+      </w:r>
+    </w:p>
+    <w:p>
+      <w:pPr>
+        <w:rPr>
+          <w:rFonts w:ascii="Times New Roman" w:hAnsi="Times New Roman" w:cs="Times New Roman"/>
+          <w:b/>
+        </w:rPr>
+      </w:pPr>
+      <w:r>
+        <w:rPr>
+          <w:rFonts w:ascii="Times New Roman" w:hAnsi="Times New Roman" w:cs="Times New Roman"/>
+          <w:b/>
+        </w:rPr>
+        <w:t>22.3.7.1 - Exercises</w:t>
+      </w:r>
+    </w:p>
+    <w:p>
+      <w:pPr>
+        <w:rPr>
+          <w:rFonts w:ascii="Times New Roman" w:hAnsi="Times New Roman" w:cs="Times New Roman"/>
+          <w:b/>
+        </w:rPr>
+      </w:pPr>
+      <w:r>
+        <w:rPr>
+          <w:rFonts w:ascii="Times New Roman" w:hAnsi="Times New Roman" w:cs="Times New Roman"/>
+          <w:b/>
+        </w:rPr>
+        <w:t>22.4.1.1 - Exercise</w:t>
+      </w:r>
+    </w:p>
+    <w:p>
+      <w:pPr>
+        <w:rPr>
+          <w:rFonts w:ascii="Times New Roman" w:hAnsi="Times New Roman" w:cs="Times New Roman"/>
+          <w:b/>
+        </w:rPr>
+      </w:pPr>
+      <w:r>
+        <w:rPr>
+          <w:rFonts w:ascii="Times New Roman" w:hAnsi="Times New Roman" w:cs="Times New Roman"/>
+          <w:b/>
+        </w:rPr>
+        <w:t>22.5.4.1 - Exercise</w:t>
+      </w:r>
+    </w:p>
+    <w:p>
+      <w:pPr>
+        <w:rPr>
+          <w:rFonts w:ascii="Times New Roman" w:hAnsi="Times New Roman" w:cs="Times New Roman"/>
+          <w:b/>
+        </w:rPr>
+      </w:pPr>
+      <w:r>
+        <w:rPr>
+          <w:rFonts w:ascii="Times New Roman" w:hAnsi="Times New Roman" w:cs="Times New Roman"/>
+          <w:b/>
+        </w:rPr>
+        <w:t>22.6.1.1 - Exercise</w:t>
+      </w:r>
+    </w:p>
+    <w:p>
+      <w:pPr>
+        <w:rPr>
+          <w:rFonts w:ascii="Times New Roman" w:hAnsi="Times New Roman" w:cs="Times New Roman"/>
+          <w:b/>
+        </w:rPr>
+      </w:pPr>
+      <w:r>
+        <w:rPr>
+          <w:rFonts w:ascii="Times New Roman" w:hAnsi="Times New Roman" w:cs="Times New Roman"/>
+          <w:b/>
+        </w:rPr>
+        <w:t>23.1.3.1 - Exercises</w:t>
+      </w:r>
+    </w:p>
+    <w:p>
+      <w:pPr>
+        <w:rPr>
+          <w:rFonts w:ascii="Times New Roman" w:hAnsi="Times New Roman" w:cs="Times New Roman"/>
+          <w:b/>
+        </w:rPr>
+      </w:pPr>
+      <w:r>
+        <w:rPr>
+          <w:rFonts w:ascii="Times New Roman" w:hAnsi="Times New Roman" w:cs="Times New Roman"/>
+          <w:b/>
+        </w:rPr>
+        <w:t>23.3.1.1 - Exercises</w:t>
+      </w:r>
+    </w:p>
+    <w:p>
+      <w:pPr>
+        <w:rPr>
+          <w:rFonts w:ascii="Times New Roman" w:hAnsi="Times New Roman" w:cs="Times New Roman"/>
+          <w:b/>
+        </w:rPr>
+      </w:pPr>
+      <w:r>
+        <w:rPr>
+          <w:rFonts w:ascii="Times New Roman" w:hAnsi="Times New Roman" w:cs="Times New Roman"/>
+          <w:b/>
+        </w:rPr>
+        <w:t>24.2.2.2 - Exercise</w:t>
+      </w:r>
+    </w:p>
+    <w:p>
+      <w:pPr>
+        <w:rPr>
+          <w:rFonts w:ascii="Times New Roman" w:hAnsi="Times New Roman" w:cs="Times New Roman"/>
+          <w:b/>
+        </w:rPr>
+      </w:pPr>
+      <w:r>
+        <w:rPr>
+          <w:rFonts w:ascii="Times New Roman" w:hAnsi="Times New Roman" w:cs="Times New Roman"/>
+          <w:b/>
+        </w:rPr>
+        <w:t>24.5.1.1 - Exercises</w:t>
       </w:r>
     </w:p>
     <w:sectPr>
@@ -12267,7 +13426,7 @@
 </file>
 
 <file path=word/endnotes.xml><?xml version="1.0" encoding="utf-8"?>
-<w:endnotes xmlns:wpc="http://schemas.microsoft.com/office/word/2010/wordprocessingCanvas" xmlns:cx="http://schemas.microsoft.com/office/drawing/2014/chartex" xmlns:cx1="http://schemas.microsoft.com/office/drawing/2015/9/8/chartex" xmlns:cx2="http://schemas.microsoft.com/office/drawing/2015/10/21/chartex" xmlns:cx3="http://schemas.microsoft.com/office/drawing/2016/5/9/chartex" xmlns:cx4="http://schemas.microsoft.com/office/drawing/2016/5/10/chartex" xmlns:cx5="http://schemas.microsoft.com/office/drawing/2016/5/11/chartex" xmlns:cx6="http://schemas.microsoft.com/office/drawing/2016/5/12/chartex" xmlns:cx7="http://schemas.microsoft.com/office/drawing/2016/5/13/chartex" xmlns:cx8="http://schemas.microsoft.com/office/drawing/2016/5/14/chartex" xmlns:mc="http://schemas.openxmlformats.org/markup-compatibility/2006" xmlns:aink="http://schemas.microsoft.com/office/drawing/2016/ink" xmlns:am3d="http://schemas.microsoft.com/office/drawing/2017/model3d" xmlns:o="urn:schemas-microsoft-com:office:office" xmlns:r="http://schemas.openxmlformats.org/officeDocument/2006/relationships" xmlns:m="http://schemas.openxmlformats.org/officeDocument/2006/math" xmlns:v="urn:schemas-microsoft-com:vml" xmlns:wp14="http://schemas.microsoft.com/office/word/2010/wordprocessingDrawing" xmlns:wp="http://schemas.openxmlformats.org/drawingml/2006/wordprocessingDrawing" xmlns:w10="urn:schemas-microsoft-com:office:word" xmlns:w="http://schemas.openxmlformats.org/wordprocessingml/2006/main" xmlns:w14="http://schemas.microsoft.com/office/word/2010/wordml" xmlns:w15="http://schemas.microsoft.com/office/word/2012/wordml" xmlns:w16cid="http://schemas.microsoft.com/office/word/2016/wordml/cid" xmlns:w16se="http://schemas.microsoft.com/office/word/2015/wordml/symex" xmlns:wpg="http://schemas.microsoft.com/office/word/2010/wordprocessingGroup" xmlns:wpi="http://schemas.microsoft.com/office/word/2010/wordprocessingInk" xmlns:wne="http://schemas.microsoft.com/office/word/2006/wordml" xmlns:wps="http://schemas.microsoft.com/office/word/2010/wordprocessingShape" mc:Ignorable="w14 w15 w16se w16cid wp14">
+<w:endnotes xmlns:wpc="http://schemas.microsoft.com/office/word/2010/wordprocessingCanvas" xmlns:cx="http://schemas.microsoft.com/office/drawing/2014/chartex" xmlns:cx1="http://schemas.microsoft.com/office/drawing/2015/9/8/chartex" xmlns:cx2="http://schemas.microsoft.com/office/drawing/2015/10/21/chartex" xmlns:cx3="http://schemas.microsoft.com/office/drawing/2016/5/9/chartex" xmlns:cx4="http://schemas.microsoft.com/office/drawing/2016/5/10/chartex" xmlns:cx5="http://schemas.microsoft.com/office/drawing/2016/5/11/chartex" xmlns:cx6="http://schemas.microsoft.com/office/drawing/2016/5/12/chartex" xmlns:cx7="http://schemas.microsoft.com/office/drawing/2016/5/13/chartex" xmlns:cx8="http://schemas.microsoft.com/office/drawing/2016/5/14/chartex" xmlns:mc="http://schemas.openxmlformats.org/markup-compatibility/2006" xmlns:aink="http://schemas.microsoft.com/office/drawing/2016/ink" xmlns:am3d="http://schemas.microsoft.com/office/drawing/2017/model3d" xmlns:o="urn:schemas-microsoft-com:office:office" xmlns:r="http://schemas.openxmlformats.org/officeDocument/2006/relationships" xmlns:m="http://schemas.openxmlformats.org/officeDocument/2006/math" xmlns:v="urn:schemas-microsoft-com:vml" xmlns:wp14="http://schemas.microsoft.com/office/word/2010/wordprocessingDrawing" xmlns:wp="http://schemas.openxmlformats.org/drawingml/2006/wordprocessingDrawing" xmlns:w10="urn:schemas-microsoft-com:office:word" xmlns:w="http://schemas.openxmlformats.org/wordprocessingml/2006/main" xmlns:w14="http://schemas.microsoft.com/office/word/2010/wordml" xmlns:w15="http://schemas.microsoft.com/office/word/2012/wordml" xmlns:w16cex="http://schemas.microsoft.com/office/word/2018/wordml/cex" xmlns:w16cid="http://schemas.microsoft.com/office/word/2016/wordml/cid" xmlns:w16="http://schemas.microsoft.com/office/word/2018/wordml" xmlns:w16se="http://schemas.microsoft.com/office/word/2015/wordml/symex" xmlns:wpg="http://schemas.microsoft.com/office/word/2010/wordprocessingGroup" xmlns:wpi="http://schemas.microsoft.com/office/word/2010/wordprocessingInk" xmlns:wne="http://schemas.microsoft.com/office/word/2006/wordml" xmlns:wps="http://schemas.microsoft.com/office/word/2010/wordprocessingShape" mc:Ignorable="w14 w15 w16se w16cid w16 w16cex wp14">
   <w:endnote w:type="separator" w:id="-1">
     <w:p>
       <w:pPr>
@@ -12292,7 +13451,7 @@
 </file>
 
 <file path=word/footer1.xml><?xml version="1.0" encoding="utf-8"?>
-<w:ftr xmlns:wpc="http://schemas.microsoft.com/office/word/2010/wordprocessingCanvas" xmlns:cx="http://schemas.microsoft.com/office/drawing/2014/chartex" xmlns:cx1="http://schemas.microsoft.com/office/drawing/2015/9/8/chartex" xmlns:cx2="http://schemas.microsoft.com/office/drawing/2015/10/21/chartex" xmlns:cx3="http://schemas.microsoft.com/office/drawing/2016/5/9/chartex" xmlns:cx4="http://schemas.microsoft.com/office/drawing/2016/5/10/chartex" xmlns:cx5="http://schemas.microsoft.com/office/drawing/2016/5/11/chartex" xmlns:cx6="http://schemas.microsoft.com/office/drawing/2016/5/12/chartex" xmlns:cx7="http://schemas.microsoft.com/office/drawing/2016/5/13/chartex" xmlns:cx8="http://schemas.microsoft.com/office/drawing/2016/5/14/chartex" xmlns:mc="http://schemas.openxmlformats.org/markup-compatibility/2006" xmlns:aink="http://schemas.microsoft.com/office/drawing/2016/ink" xmlns:am3d="http://schemas.microsoft.com/office/drawing/2017/model3d" xmlns:o="urn:schemas-microsoft-com:office:office" xmlns:r="http://schemas.openxmlformats.org/officeDocument/2006/relationships" xmlns:m="http://schemas.openxmlformats.org/officeDocument/2006/math" xmlns:v="urn:schemas-microsoft-com:vml" xmlns:wp14="http://schemas.microsoft.com/office/word/2010/wordprocessingDrawing" xmlns:wp="http://schemas.openxmlformats.org/drawingml/2006/wordprocessingDrawing" xmlns:w10="urn:schemas-microsoft-com:office:word" xmlns:w="http://schemas.openxmlformats.org/wordprocessingml/2006/main" xmlns:w14="http://schemas.microsoft.com/office/word/2010/wordml" xmlns:w15="http://schemas.microsoft.com/office/word/2012/wordml" xmlns:w16cid="http://schemas.microsoft.com/office/word/2016/wordml/cid" xmlns:w16se="http://schemas.microsoft.com/office/word/2015/wordml/symex" xmlns:wpg="http://schemas.microsoft.com/office/word/2010/wordprocessingGroup" xmlns:wpi="http://schemas.microsoft.com/office/word/2010/wordprocessingInk" xmlns:wne="http://schemas.microsoft.com/office/word/2006/wordml" xmlns:wps="http://schemas.microsoft.com/office/word/2010/wordprocessingShape" mc:Ignorable="w14 w15 w16se w16cid wp14">
+<w:ftr xmlns:wpc="http://schemas.microsoft.com/office/word/2010/wordprocessingCanvas" xmlns:cx="http://schemas.microsoft.com/office/drawing/2014/chartex" xmlns:cx1="http://schemas.microsoft.com/office/drawing/2015/9/8/chartex" xmlns:cx2="http://schemas.microsoft.com/office/drawing/2015/10/21/chartex" xmlns:cx3="http://schemas.microsoft.com/office/drawing/2016/5/9/chartex" xmlns:cx4="http://schemas.microsoft.com/office/drawing/2016/5/10/chartex" xmlns:cx5="http://schemas.microsoft.com/office/drawing/2016/5/11/chartex" xmlns:cx6="http://schemas.microsoft.com/office/drawing/2016/5/12/chartex" xmlns:cx7="http://schemas.microsoft.com/office/drawing/2016/5/13/chartex" xmlns:cx8="http://schemas.microsoft.com/office/drawing/2016/5/14/chartex" xmlns:mc="http://schemas.openxmlformats.org/markup-compatibility/2006" xmlns:aink="http://schemas.microsoft.com/office/drawing/2016/ink" xmlns:am3d="http://schemas.microsoft.com/office/drawing/2017/model3d" xmlns:o="urn:schemas-microsoft-com:office:office" xmlns:r="http://schemas.openxmlformats.org/officeDocument/2006/relationships" xmlns:m="http://schemas.openxmlformats.org/officeDocument/2006/math" xmlns:v="urn:schemas-microsoft-com:vml" xmlns:wp14="http://schemas.microsoft.com/office/word/2010/wordprocessingDrawing" xmlns:wp="http://schemas.openxmlformats.org/drawingml/2006/wordprocessingDrawing" xmlns:w10="urn:schemas-microsoft-com:office:word" xmlns:w="http://schemas.openxmlformats.org/wordprocessingml/2006/main" xmlns:w14="http://schemas.microsoft.com/office/word/2010/wordml" xmlns:w15="http://schemas.microsoft.com/office/word/2012/wordml" xmlns:w16cex="http://schemas.microsoft.com/office/word/2018/wordml/cex" xmlns:w16cid="http://schemas.microsoft.com/office/word/2016/wordml/cid" xmlns:w16="http://schemas.microsoft.com/office/word/2018/wordml" xmlns:w16se="http://schemas.microsoft.com/office/word/2015/wordml/symex" xmlns:wpg="http://schemas.microsoft.com/office/word/2010/wordprocessingGroup" xmlns:wpi="http://schemas.microsoft.com/office/word/2010/wordprocessingInk" xmlns:wne="http://schemas.microsoft.com/office/word/2006/wordml" xmlns:wps="http://schemas.microsoft.com/office/word/2010/wordprocessingShape" mc:Ignorable="w14 w15 w16se w16cid w16 w16cex wp14">
   <w:p>
     <w:pPr>
       <w:pBdr>
@@ -12371,7 +13530,7 @@
 </file>
 
 <file path=word/footnotes.xml><?xml version="1.0" encoding="utf-8"?>
-<w:footnotes xmlns:wpc="http://schemas.microsoft.com/office/word/2010/wordprocessingCanvas" xmlns:cx="http://schemas.microsoft.com/office/drawing/2014/chartex" xmlns:cx1="http://schemas.microsoft.com/office/drawing/2015/9/8/chartex" xmlns:cx2="http://schemas.microsoft.com/office/drawing/2015/10/21/chartex" xmlns:cx3="http://schemas.microsoft.com/office/drawing/2016/5/9/chartex" xmlns:cx4="http://schemas.microsoft.com/office/drawing/2016/5/10/chartex" xmlns:cx5="http://schemas.microsoft.com/office/drawing/2016/5/11/chartex" xmlns:cx6="http://schemas.microsoft.com/office/drawing/2016/5/12/chartex" xmlns:cx7="http://schemas.microsoft.com/office/drawing/2016/5/13/chartex" xmlns:cx8="http://schemas.microsoft.com/office/drawing/2016/5/14/chartex" xmlns:mc="http://schemas.openxmlformats.org/markup-compatibility/2006" xmlns:aink="http://schemas.microsoft.com/office/drawing/2016/ink" xmlns:am3d="http://schemas.microsoft.com/office/drawing/2017/model3d" xmlns:o="urn:schemas-microsoft-com:office:office" xmlns:r="http://schemas.openxmlformats.org/officeDocument/2006/relationships" xmlns:m="http://schemas.openxmlformats.org/officeDocument/2006/math" xmlns:v="urn:schemas-microsoft-com:vml" xmlns:wp14="http://schemas.microsoft.com/office/word/2010/wordprocessingDrawing" xmlns:wp="http://schemas.openxmlformats.org/drawingml/2006/wordprocessingDrawing" xmlns:w10="urn:schemas-microsoft-com:office:word" xmlns:w="http://schemas.openxmlformats.org/wordprocessingml/2006/main" xmlns:w14="http://schemas.microsoft.com/office/word/2010/wordml" xmlns:w15="http://schemas.microsoft.com/office/word/2012/wordml" xmlns:w16cid="http://schemas.microsoft.com/office/word/2016/wordml/cid" xmlns:w16se="http://schemas.microsoft.com/office/word/2015/wordml/symex" xmlns:wpg="http://schemas.microsoft.com/office/word/2010/wordprocessingGroup" xmlns:wpi="http://schemas.microsoft.com/office/word/2010/wordprocessingInk" xmlns:wne="http://schemas.microsoft.com/office/word/2006/wordml" xmlns:wps="http://schemas.microsoft.com/office/word/2010/wordprocessingShape" mc:Ignorable="w14 w15 w16se w16cid wp14">
+<w:footnotes xmlns:wpc="http://schemas.microsoft.com/office/word/2010/wordprocessingCanvas" xmlns:cx="http://schemas.microsoft.com/office/drawing/2014/chartex" xmlns:cx1="http://schemas.microsoft.com/office/drawing/2015/9/8/chartex" xmlns:cx2="http://schemas.microsoft.com/office/drawing/2015/10/21/chartex" xmlns:cx3="http://schemas.microsoft.com/office/drawing/2016/5/9/chartex" xmlns:cx4="http://schemas.microsoft.com/office/drawing/2016/5/10/chartex" xmlns:cx5="http://schemas.microsoft.com/office/drawing/2016/5/11/chartex" xmlns:cx6="http://schemas.microsoft.com/office/drawing/2016/5/12/chartex" xmlns:cx7="http://schemas.microsoft.com/office/drawing/2016/5/13/chartex" xmlns:cx8="http://schemas.microsoft.com/office/drawing/2016/5/14/chartex" xmlns:mc="http://schemas.openxmlformats.org/markup-compatibility/2006" xmlns:aink="http://schemas.microsoft.com/office/drawing/2016/ink" xmlns:am3d="http://schemas.microsoft.com/office/drawing/2017/model3d" xmlns:o="urn:schemas-microsoft-com:office:office" xmlns:r="http://schemas.openxmlformats.org/officeDocument/2006/relationships" xmlns:m="http://schemas.openxmlformats.org/officeDocument/2006/math" xmlns:v="urn:schemas-microsoft-com:vml" xmlns:wp14="http://schemas.microsoft.com/office/word/2010/wordprocessingDrawing" xmlns:wp="http://schemas.openxmlformats.org/drawingml/2006/wordprocessingDrawing" xmlns:w10="urn:schemas-microsoft-com:office:word" xmlns:w="http://schemas.openxmlformats.org/wordprocessingml/2006/main" xmlns:w14="http://schemas.microsoft.com/office/word/2010/wordml" xmlns:w15="http://schemas.microsoft.com/office/word/2012/wordml" xmlns:w16cex="http://schemas.microsoft.com/office/word/2018/wordml/cex" xmlns:w16cid="http://schemas.microsoft.com/office/word/2016/wordml/cid" xmlns:w16="http://schemas.microsoft.com/office/word/2018/wordml" xmlns:w16se="http://schemas.microsoft.com/office/word/2015/wordml/symex" xmlns:wpg="http://schemas.microsoft.com/office/word/2010/wordprocessingGroup" xmlns:wpi="http://schemas.microsoft.com/office/word/2010/wordprocessingInk" xmlns:wne="http://schemas.microsoft.com/office/word/2006/wordml" xmlns:wps="http://schemas.microsoft.com/office/word/2010/wordprocessingShape" mc:Ignorable="w14 w15 w16se w16cid w16 w16cex wp14">
   <w:footnote w:type="separator" w:id="-1">
     <w:p>
       <w:pPr>
@@ -12396,7 +13555,7 @@
 </file>
 
 <file path=word/header1.xml><?xml version="1.0" encoding="utf-8"?>
-<w:hdr xmlns:wpc="http://schemas.microsoft.com/office/word/2010/wordprocessingCanvas" xmlns:cx="http://schemas.microsoft.com/office/drawing/2014/chartex" xmlns:cx1="http://schemas.microsoft.com/office/drawing/2015/9/8/chartex" xmlns:cx2="http://schemas.microsoft.com/office/drawing/2015/10/21/chartex" xmlns:cx3="http://schemas.microsoft.com/office/drawing/2016/5/9/chartex" xmlns:cx4="http://schemas.microsoft.com/office/drawing/2016/5/10/chartex" xmlns:cx5="http://schemas.microsoft.com/office/drawing/2016/5/11/chartex" xmlns:cx6="http://schemas.microsoft.com/office/drawing/2016/5/12/chartex" xmlns:cx7="http://schemas.microsoft.com/office/drawing/2016/5/13/chartex" xmlns:cx8="http://schemas.microsoft.com/office/drawing/2016/5/14/chartex" xmlns:mc="http://schemas.openxmlformats.org/markup-compatibility/2006" xmlns:aink="http://schemas.microsoft.com/office/drawing/2016/ink" xmlns:am3d="http://schemas.microsoft.com/office/drawing/2017/model3d" xmlns:o="urn:schemas-microsoft-com:office:office" xmlns:r="http://schemas.openxmlformats.org/officeDocument/2006/relationships" xmlns:m="http://schemas.openxmlformats.org/officeDocument/2006/math" xmlns:v="urn:schemas-microsoft-com:vml" xmlns:wp14="http://schemas.microsoft.com/office/word/2010/wordprocessingDrawing" xmlns:wp="http://schemas.openxmlformats.org/drawingml/2006/wordprocessingDrawing" xmlns:w10="urn:schemas-microsoft-com:office:word" xmlns:w="http://schemas.openxmlformats.org/wordprocessingml/2006/main" xmlns:w14="http://schemas.microsoft.com/office/word/2010/wordml" xmlns:w15="http://schemas.microsoft.com/office/word/2012/wordml" xmlns:w16cid="http://schemas.microsoft.com/office/word/2016/wordml/cid" xmlns:w16se="http://schemas.microsoft.com/office/word/2015/wordml/symex" xmlns:wpg="http://schemas.microsoft.com/office/word/2010/wordprocessingGroup" xmlns:wpi="http://schemas.microsoft.com/office/word/2010/wordprocessingInk" xmlns:wne="http://schemas.microsoft.com/office/word/2006/wordml" xmlns:wps="http://schemas.microsoft.com/office/word/2010/wordprocessingShape" mc:Ignorable="w14 w15 w16se w16cid wp14">
+<w:hdr xmlns:wpc="http://schemas.microsoft.com/office/word/2010/wordprocessingCanvas" xmlns:cx="http://schemas.microsoft.com/office/drawing/2014/chartex" xmlns:cx1="http://schemas.microsoft.com/office/drawing/2015/9/8/chartex" xmlns:cx2="http://schemas.microsoft.com/office/drawing/2015/10/21/chartex" xmlns:cx3="http://schemas.microsoft.com/office/drawing/2016/5/9/chartex" xmlns:cx4="http://schemas.microsoft.com/office/drawing/2016/5/10/chartex" xmlns:cx5="http://schemas.microsoft.com/office/drawing/2016/5/11/chartex" xmlns:cx6="http://schemas.microsoft.com/office/drawing/2016/5/12/chartex" xmlns:cx7="http://schemas.microsoft.com/office/drawing/2016/5/13/chartex" xmlns:cx8="http://schemas.microsoft.com/office/drawing/2016/5/14/chartex" xmlns:mc="http://schemas.openxmlformats.org/markup-compatibility/2006" xmlns:aink="http://schemas.microsoft.com/office/drawing/2016/ink" xmlns:am3d="http://schemas.microsoft.com/office/drawing/2017/model3d" xmlns:o="urn:schemas-microsoft-com:office:office" xmlns:r="http://schemas.openxmlformats.org/officeDocument/2006/relationships" xmlns:m="http://schemas.openxmlformats.org/officeDocument/2006/math" xmlns:v="urn:schemas-microsoft-com:vml" xmlns:wp14="http://schemas.microsoft.com/office/word/2010/wordprocessingDrawing" xmlns:wp="http://schemas.openxmlformats.org/drawingml/2006/wordprocessingDrawing" xmlns:w10="urn:schemas-microsoft-com:office:word" xmlns:w="http://schemas.openxmlformats.org/wordprocessingml/2006/main" xmlns:w14="http://schemas.microsoft.com/office/word/2010/wordml" xmlns:w15="http://schemas.microsoft.com/office/word/2012/wordml" xmlns:w16cex="http://schemas.microsoft.com/office/word/2018/wordml/cex" xmlns:w16cid="http://schemas.microsoft.com/office/word/2016/wordml/cid" xmlns:w16="http://schemas.microsoft.com/office/word/2018/wordml" xmlns:w16se="http://schemas.microsoft.com/office/word/2015/wordml/symex" xmlns:wpg="http://schemas.microsoft.com/office/word/2010/wordprocessingGroup" xmlns:wpi="http://schemas.microsoft.com/office/word/2010/wordprocessingInk" xmlns:wne="http://schemas.microsoft.com/office/word/2006/wordml" xmlns:wps="http://schemas.microsoft.com/office/word/2010/wordprocessingShape" mc:Ignorable="w14 w15 w16se w16cid w16 w16cex wp14">
   <w:p>
     <w:pPr>
       <w:pBdr>
@@ -12457,7 +13616,7 @@
 </file>
 
 <file path=word/numbering.xml><?xml version="1.0" encoding="utf-8"?>
-<w:numbering xmlns:wpc="http://schemas.microsoft.com/office/word/2010/wordprocessingCanvas" xmlns:cx="http://schemas.microsoft.com/office/drawing/2014/chartex" xmlns:cx1="http://schemas.microsoft.com/office/drawing/2015/9/8/chartex" xmlns:cx2="http://schemas.microsoft.com/office/drawing/2015/10/21/chartex" xmlns:cx3="http://schemas.microsoft.com/office/drawing/2016/5/9/chartex" xmlns:cx4="http://schemas.microsoft.com/office/drawing/2016/5/10/chartex" xmlns:cx5="http://schemas.microsoft.com/office/drawing/2016/5/11/chartex" xmlns:cx6="http://schemas.microsoft.com/office/drawing/2016/5/12/chartex" xmlns:cx7="http://schemas.microsoft.com/office/drawing/2016/5/13/chartex" xmlns:cx8="http://schemas.microsoft.com/office/drawing/2016/5/14/chartex" xmlns:mc="http://schemas.openxmlformats.org/markup-compatibility/2006" xmlns:aink="http://schemas.microsoft.com/office/drawing/2016/ink" xmlns:am3d="http://schemas.microsoft.com/office/drawing/2017/model3d" xmlns:o="urn:schemas-microsoft-com:office:office" xmlns:r="http://schemas.openxmlformats.org/officeDocument/2006/relationships" xmlns:m="http://schemas.openxmlformats.org/officeDocument/2006/math" xmlns:v="urn:schemas-microsoft-com:vml" xmlns:wp14="http://schemas.microsoft.com/office/word/2010/wordprocessingDrawing" xmlns:wp="http://schemas.openxmlformats.org/drawingml/2006/wordprocessingDrawing" xmlns:w10="urn:schemas-microsoft-com:office:word" xmlns:w="http://schemas.openxmlformats.org/wordprocessingml/2006/main" xmlns:w14="http://schemas.microsoft.com/office/word/2010/wordml" xmlns:w15="http://schemas.microsoft.com/office/word/2012/wordml" xmlns:w16cid="http://schemas.microsoft.com/office/word/2016/wordml/cid" xmlns:w16se="http://schemas.microsoft.com/office/word/2015/wordml/symex" xmlns:wpg="http://schemas.microsoft.com/office/word/2010/wordprocessingGroup" xmlns:wpi="http://schemas.microsoft.com/office/word/2010/wordprocessingInk" xmlns:wne="http://schemas.microsoft.com/office/word/2006/wordml" xmlns:wps="http://schemas.microsoft.com/office/word/2010/wordprocessingShape" mc:Ignorable="w14 w15 w16se w16cid wp14">
+<w:numbering xmlns:wpc="http://schemas.microsoft.com/office/word/2010/wordprocessingCanvas" xmlns:cx="http://schemas.microsoft.com/office/drawing/2014/chartex" xmlns:cx1="http://schemas.microsoft.com/office/drawing/2015/9/8/chartex" xmlns:cx2="http://schemas.microsoft.com/office/drawing/2015/10/21/chartex" xmlns:cx3="http://schemas.microsoft.com/office/drawing/2016/5/9/chartex" xmlns:cx4="http://schemas.microsoft.com/office/drawing/2016/5/10/chartex" xmlns:cx5="http://schemas.microsoft.com/office/drawing/2016/5/11/chartex" xmlns:cx6="http://schemas.microsoft.com/office/drawing/2016/5/12/chartex" xmlns:cx7="http://schemas.microsoft.com/office/drawing/2016/5/13/chartex" xmlns:cx8="http://schemas.microsoft.com/office/drawing/2016/5/14/chartex" xmlns:mc="http://schemas.openxmlformats.org/markup-compatibility/2006" xmlns:aink="http://schemas.microsoft.com/office/drawing/2016/ink" xmlns:am3d="http://schemas.microsoft.com/office/drawing/2017/model3d" xmlns:o="urn:schemas-microsoft-com:office:office" xmlns:r="http://schemas.openxmlformats.org/officeDocument/2006/relationships" xmlns:m="http://schemas.openxmlformats.org/officeDocument/2006/math" xmlns:v="urn:schemas-microsoft-com:vml" xmlns:wp14="http://schemas.microsoft.com/office/word/2010/wordprocessingDrawing" xmlns:wp="http://schemas.openxmlformats.org/drawingml/2006/wordprocessingDrawing" xmlns:w10="urn:schemas-microsoft-com:office:word" xmlns:w="http://schemas.openxmlformats.org/wordprocessingml/2006/main" xmlns:w14="http://schemas.microsoft.com/office/word/2010/wordml" xmlns:w15="http://schemas.microsoft.com/office/word/2012/wordml" xmlns:w16cex="http://schemas.microsoft.com/office/word/2018/wordml/cex" xmlns:w16cid="http://schemas.microsoft.com/office/word/2016/wordml/cid" xmlns:w16="http://schemas.microsoft.com/office/word/2018/wordml" xmlns:w16se="http://schemas.microsoft.com/office/word/2015/wordml/symex" xmlns:wpg="http://schemas.microsoft.com/office/word/2010/wordprocessingGroup" xmlns:wpi="http://schemas.microsoft.com/office/word/2010/wordprocessingInk" xmlns:wne="http://schemas.microsoft.com/office/word/2006/wordml" xmlns:wps="http://schemas.microsoft.com/office/word/2010/wordprocessingShape" mc:Ignorable="w14 w15 w16se w16cid w16 w16cex wp14">
   <w:abstractNum w:abstractNumId="0" w15:restartNumberingAfterBreak="0">
     <w:nsid w:val="09512693"/>
     <w:multiLevelType w:val="multilevel"/>
@@ -14273,7 +15432,7 @@
 </file>
 
 <file path=word/styles.xml><?xml version="1.0" encoding="utf-8"?>
-<w:styles xmlns:mc="http://schemas.openxmlformats.org/markup-compatibility/2006" xmlns:r="http://schemas.openxmlformats.org/officeDocument/2006/relationships" xmlns:w="http://schemas.openxmlformats.org/wordprocessingml/2006/main" xmlns:w14="http://schemas.microsoft.com/office/word/2010/wordml" xmlns:w15="http://schemas.microsoft.com/office/word/2012/wordml" xmlns:w16cid="http://schemas.microsoft.com/office/word/2016/wordml/cid" xmlns:w16se="http://schemas.microsoft.com/office/word/2015/wordml/symex" mc:Ignorable="w14 w15 w16se w16cid">
+<w:styles xmlns:mc="http://schemas.openxmlformats.org/markup-compatibility/2006" xmlns:r="http://schemas.openxmlformats.org/officeDocument/2006/relationships" xmlns:w="http://schemas.openxmlformats.org/wordprocessingml/2006/main" xmlns:w14="http://schemas.microsoft.com/office/word/2010/wordml" xmlns:w15="http://schemas.microsoft.com/office/word/2012/wordml" xmlns:w16cex="http://schemas.microsoft.com/office/word/2018/wordml/cex" xmlns:w16cid="http://schemas.microsoft.com/office/word/2016/wordml/cid" xmlns:w16="http://schemas.microsoft.com/office/word/2018/wordml" xmlns:w16se="http://schemas.microsoft.com/office/word/2015/wordml/symex" mc:Ignorable="w14 w15 w16se w16cid w16 w16cex">
   <w:docDefaults>
     <w:rPrDefault>
       <w:rPr>
@@ -14395,6 +15554,7 @@
     <w:lsdException w:name="HTML Sample" w:semiHidden="1" w:unhideWhenUsed="1"/>
     <w:lsdException w:name="HTML Typewriter" w:semiHidden="1" w:unhideWhenUsed="1"/>
     <w:lsdException w:name="HTML Variable" w:semiHidden="1" w:unhideWhenUsed="1"/>
+    <w:lsdException w:name="Normal Table" w:semiHidden="1" w:unhideWhenUsed="1"/>
     <w:lsdException w:name="annotation subject" w:semiHidden="1" w:unhideWhenUsed="1"/>
     <w:lsdException w:name="No List" w:semiHidden="1" w:unhideWhenUsed="1"/>
     <w:lsdException w:name="Outline List 1" w:semiHidden="1" w:unhideWhenUsed="1"/>
@@ -14437,8 +15597,11 @@
     <w:lsdException w:name="Table Contemporary" w:semiHidden="1" w:unhideWhenUsed="1"/>
     <w:lsdException w:name="Table Elegant" w:semiHidden="1" w:unhideWhenUsed="1"/>
     <w:lsdException w:name="Table Professional" w:semiHidden="1" w:unhideWhenUsed="1"/>
+    <w:lsdException w:name="Table Subtle 1" w:semiHidden="1" w:unhideWhenUsed="1"/>
     <w:lsdException w:name="Table Subtle 2" w:semiHidden="1" w:unhideWhenUsed="1"/>
     <w:lsdException w:name="Table Web 1" w:semiHidden="1" w:unhideWhenUsed="1"/>
+    <w:lsdException w:name="Table Web 2" w:semiHidden="1" w:unhideWhenUsed="1"/>
+    <w:lsdException w:name="Table Web 3" w:semiHidden="1" w:unhideWhenUsed="1"/>
     <w:lsdException w:name="Balloon Text" w:semiHidden="1" w:unhideWhenUsed="1"/>
     <w:lsdException w:name="Table Grid" w:uiPriority="39"/>
     <w:lsdException w:name="Table Theme" w:semiHidden="1" w:unhideWhenUsed="1"/>

</xml_diff>